<commit_message>
abhishek 3 functions added
</commit_message>
<xml_diff>
--- a/docs/dsa-course-project-design.docx
+++ b/docs/dsa-course-project-design.docx
@@ -6589,6 +6589,393 @@
         <w:t>Abhishek B R</w:t>
       </w:r>
     </w:p>
+    <w:tbl>
+      <w:tblPr>
+        <w:tblStyle w:val="TableGrid"/>
+        <w:tblW w:w="11057" w:type="dxa"/>
+        <w:tblInd w:w="-856" w:type="dxa"/>
+        <w:tblLook w:val="04A0" w:firstRow="1" w:lastRow="0" w:firstColumn="1" w:lastColumn="0" w:noHBand="0" w:noVBand="1"/>
+      </w:tblPr>
+      <w:tblGrid>
+        <w:gridCol w:w="3005"/>
+        <w:gridCol w:w="3576"/>
+        <w:gridCol w:w="1409"/>
+        <w:gridCol w:w="3067"/>
+      </w:tblGrid>
+      <w:tr>
+        <w:trPr>
+          <w:trHeight w:val="2684"/>
+        </w:trPr>
+        <w:tc>
+          <w:tcPr>
+            <w:tcW w:w="3294" w:type="dxa"/>
+            <w:tcBorders>
+              <w:top w:val="single" w:sz="4" w:space="0" w:color="auto"/>
+              <w:left w:val="single" w:sz="4" w:space="0" w:color="auto"/>
+              <w:bottom w:val="single" w:sz="4" w:space="0" w:color="auto"/>
+              <w:right w:val="single" w:sz="4" w:space="0" w:color="auto"/>
+            </w:tcBorders>
+          </w:tcPr>
+          <w:p>
+            <w:pPr>
+              <w:spacing w:after="0" w:line="240" w:lineRule="auto"/>
+              <w:rPr>
+                <w:sz w:val="32"/>
+                <w:szCs w:val="32"/>
+              </w:rPr>
+            </w:pPr>
+            <w:r>
+              <w:rPr>
+                <w:sz w:val="32"/>
+                <w:szCs w:val="32"/>
+              </w:rPr>
+              <w:t>Proper A/C Settings</w:t>
+            </w:r>
+          </w:p>
+          <w:p>
+            <w:pPr>
+              <w:rPr>
+                <w:sz w:val="32"/>
+                <w:szCs w:val="32"/>
+              </w:rPr>
+            </w:pPr>
+          </w:p>
+        </w:tc>
+        <w:tc>
+          <w:tcPr>
+            <w:tcW w:w="4078" w:type="dxa"/>
+            <w:tcBorders>
+              <w:top w:val="single" w:sz="4" w:space="0" w:color="auto"/>
+              <w:left w:val="single" w:sz="4" w:space="0" w:color="auto"/>
+              <w:bottom w:val="single" w:sz="4" w:space="0" w:color="auto"/>
+              <w:right w:val="single" w:sz="4" w:space="0" w:color="auto"/>
+            </w:tcBorders>
+            <w:hideMark/>
+          </w:tcPr>
+          <w:p>
+            <w:pPr>
+              <w:rPr>
+                <w:sz w:val="28"/>
+                <w:szCs w:val="28"/>
+              </w:rPr>
+            </w:pPr>
+            <w:r>
+              <w:rPr>
+                <w:sz w:val="28"/>
+                <w:szCs w:val="28"/>
+              </w:rPr>
+              <w:t>Measure frequency of usage of each degree and using it as primary one when ac is made on.</w:t>
+            </w:r>
+          </w:p>
+          <w:p>
+            <w:pPr>
+              <w:rPr>
+                <w:sz w:val="28"/>
+                <w:szCs w:val="28"/>
+              </w:rPr>
+            </w:pPr>
+            <w:r>
+              <w:rPr>
+                <w:sz w:val="28"/>
+                <w:szCs w:val="28"/>
+              </w:rPr>
+              <w:t>Storing historical data and allowing you to analyse patterns and set optimal temperature ranges, etc.</w:t>
+            </w:r>
+          </w:p>
+        </w:tc>
+        <w:tc>
+          <w:tcPr>
+            <w:tcW w:w="334" w:type="dxa"/>
+            <w:tcBorders>
+              <w:top w:val="single" w:sz="4" w:space="0" w:color="auto"/>
+              <w:left w:val="single" w:sz="4" w:space="0" w:color="auto"/>
+              <w:bottom w:val="single" w:sz="4" w:space="0" w:color="auto"/>
+              <w:right w:val="single" w:sz="4" w:space="0" w:color="auto"/>
+            </w:tcBorders>
+            <w:hideMark/>
+          </w:tcPr>
+          <w:p>
+            <w:pPr>
+              <w:rPr>
+                <w:sz w:val="32"/>
+                <w:szCs w:val="32"/>
+              </w:rPr>
+            </w:pPr>
+            <w:r>
+              <w:rPr>
+                <w:sz w:val="32"/>
+                <w:szCs w:val="32"/>
+              </w:rPr>
+              <w:t>B. R. Abhishek</w:t>
+            </w:r>
+          </w:p>
+        </w:tc>
+        <w:tc>
+          <w:tcPr>
+            <w:tcW w:w="3351" w:type="dxa"/>
+            <w:tcBorders>
+              <w:top w:val="single" w:sz="4" w:space="0" w:color="auto"/>
+              <w:left w:val="single" w:sz="4" w:space="0" w:color="auto"/>
+              <w:bottom w:val="single" w:sz="4" w:space="0" w:color="auto"/>
+              <w:right w:val="single" w:sz="4" w:space="0" w:color="auto"/>
+            </w:tcBorders>
+            <w:hideMark/>
+          </w:tcPr>
+          <w:p>
+            <w:pPr>
+              <w:rPr>
+                <w:sz w:val="32"/>
+                <w:szCs w:val="32"/>
+              </w:rPr>
+            </w:pPr>
+            <w:r>
+              <w:rPr>
+                <w:sz w:val="32"/>
+                <w:szCs w:val="32"/>
+              </w:rPr>
+              <w:t>Hashing- to find frequent degree, Arrays/Linked lists- to store data</w:t>
+            </w:r>
+          </w:p>
+        </w:tc>
+      </w:tr>
+      <w:tr>
+        <w:trPr>
+          <w:trHeight w:val="1459"/>
+        </w:trPr>
+        <w:tc>
+          <w:tcPr>
+            <w:tcW w:w="3294" w:type="dxa"/>
+            <w:tcBorders>
+              <w:top w:val="single" w:sz="4" w:space="0" w:color="auto"/>
+              <w:left w:val="single" w:sz="4" w:space="0" w:color="auto"/>
+              <w:bottom w:val="single" w:sz="4" w:space="0" w:color="auto"/>
+              <w:right w:val="single" w:sz="4" w:space="0" w:color="auto"/>
+            </w:tcBorders>
+          </w:tcPr>
+          <w:p>
+            <w:pPr>
+              <w:rPr>
+                <w:sz w:val="32"/>
+                <w:szCs w:val="32"/>
+              </w:rPr>
+            </w:pPr>
+            <w:r>
+              <w:rPr>
+                <w:sz w:val="32"/>
+                <w:szCs w:val="32"/>
+              </w:rPr>
+              <w:t>Maintenance of Hygiene in Trains</w:t>
+            </w:r>
+          </w:p>
+          <w:p>
+            <w:pPr>
+              <w:rPr>
+                <w:sz w:val="32"/>
+                <w:szCs w:val="32"/>
+              </w:rPr>
+            </w:pPr>
+          </w:p>
+        </w:tc>
+        <w:tc>
+          <w:tcPr>
+            <w:tcW w:w="4078" w:type="dxa"/>
+            <w:tcBorders>
+              <w:top w:val="single" w:sz="4" w:space="0" w:color="auto"/>
+              <w:left w:val="single" w:sz="4" w:space="0" w:color="auto"/>
+              <w:bottom w:val="single" w:sz="4" w:space="0" w:color="auto"/>
+              <w:right w:val="single" w:sz="4" w:space="0" w:color="auto"/>
+            </w:tcBorders>
+            <w:hideMark/>
+          </w:tcPr>
+          <w:p>
+            <w:pPr>
+              <w:rPr>
+                <w:sz w:val="28"/>
+                <w:szCs w:val="28"/>
+              </w:rPr>
+            </w:pPr>
+            <w:r>
+              <w:rPr>
+                <w:sz w:val="28"/>
+                <w:szCs w:val="28"/>
+              </w:rPr>
+              <w:t>We can represent each waste bin as a node and when its full, we use deletion operation by generating signal to cleaning staff.</w:t>
+            </w:r>
+          </w:p>
+        </w:tc>
+        <w:tc>
+          <w:tcPr>
+            <w:tcW w:w="334" w:type="dxa"/>
+            <w:tcBorders>
+              <w:top w:val="single" w:sz="4" w:space="0" w:color="auto"/>
+              <w:left w:val="single" w:sz="4" w:space="0" w:color="auto"/>
+              <w:bottom w:val="single" w:sz="4" w:space="0" w:color="auto"/>
+              <w:right w:val="single" w:sz="4" w:space="0" w:color="auto"/>
+            </w:tcBorders>
+            <w:hideMark/>
+          </w:tcPr>
+          <w:p>
+            <w:r>
+              <w:rPr>
+                <w:sz w:val="32"/>
+                <w:szCs w:val="32"/>
+              </w:rPr>
+              <w:t>B. R. Abhishek</w:t>
+            </w:r>
+          </w:p>
+        </w:tc>
+        <w:tc>
+          <w:tcPr>
+            <w:tcW w:w="3351" w:type="dxa"/>
+            <w:tcBorders>
+              <w:top w:val="single" w:sz="4" w:space="0" w:color="auto"/>
+              <w:left w:val="single" w:sz="4" w:space="0" w:color="auto"/>
+              <w:bottom w:val="single" w:sz="4" w:space="0" w:color="auto"/>
+              <w:right w:val="single" w:sz="4" w:space="0" w:color="auto"/>
+            </w:tcBorders>
+            <w:hideMark/>
+          </w:tcPr>
+          <w:p>
+            <w:pPr>
+              <w:rPr>
+                <w:sz w:val="32"/>
+                <w:szCs w:val="32"/>
+              </w:rPr>
+            </w:pPr>
+            <w:r>
+              <w:rPr>
+                <w:sz w:val="32"/>
+                <w:szCs w:val="32"/>
+              </w:rPr>
+              <w:t>Linked list</w:t>
+            </w:r>
+          </w:p>
+        </w:tc>
+      </w:tr>
+      <w:tr>
+        <w:trPr>
+          <w:trHeight w:val="1525"/>
+        </w:trPr>
+        <w:tc>
+          <w:tcPr>
+            <w:tcW w:w="3294" w:type="dxa"/>
+            <w:tcBorders>
+              <w:top w:val="single" w:sz="4" w:space="0" w:color="auto"/>
+              <w:left w:val="single" w:sz="4" w:space="0" w:color="auto"/>
+              <w:bottom w:val="single" w:sz="4" w:space="0" w:color="auto"/>
+              <w:right w:val="single" w:sz="4" w:space="0" w:color="auto"/>
+            </w:tcBorders>
+            <w:hideMark/>
+          </w:tcPr>
+          <w:p>
+            <w:pPr>
+              <w:rPr>
+                <w:sz w:val="32"/>
+                <w:szCs w:val="32"/>
+              </w:rPr>
+            </w:pPr>
+            <w:r>
+              <w:rPr>
+                <w:sz w:val="32"/>
+                <w:szCs w:val="32"/>
+              </w:rPr>
+              <w:t>Proper Recycle of Waste</w:t>
+            </w:r>
+          </w:p>
+        </w:tc>
+        <w:tc>
+          <w:tcPr>
+            <w:tcW w:w="4078" w:type="dxa"/>
+            <w:tcBorders>
+              <w:top w:val="single" w:sz="4" w:space="0" w:color="auto"/>
+              <w:left w:val="single" w:sz="4" w:space="0" w:color="auto"/>
+              <w:bottom w:val="single" w:sz="4" w:space="0" w:color="auto"/>
+              <w:right w:val="single" w:sz="4" w:space="0" w:color="auto"/>
+            </w:tcBorders>
+            <w:hideMark/>
+          </w:tcPr>
+          <w:p>
+            <w:pPr>
+              <w:rPr>
+                <w:sz w:val="28"/>
+                <w:szCs w:val="28"/>
+              </w:rPr>
+            </w:pPr>
+            <w:r>
+              <w:rPr>
+                <w:sz w:val="28"/>
+                <w:szCs w:val="28"/>
+              </w:rPr>
+              <w:t xml:space="preserve">Representing each bin uniquely and whenever the train arrives, waste from each bin is enqueues ensuring first in first out </w:t>
+            </w:r>
+            <w:proofErr w:type="gramStart"/>
+            <w:r>
+              <w:rPr>
+                <w:sz w:val="28"/>
+                <w:szCs w:val="28"/>
+              </w:rPr>
+              <w:t>order .</w:t>
+            </w:r>
+            <w:proofErr w:type="gramEnd"/>
+            <w:r>
+              <w:rPr>
+                <w:sz w:val="28"/>
+                <w:szCs w:val="28"/>
+              </w:rPr>
+              <w:t xml:space="preserve"> This creates an organised way of waste collection and recycling</w:t>
+            </w:r>
+          </w:p>
+        </w:tc>
+        <w:tc>
+          <w:tcPr>
+            <w:tcW w:w="334" w:type="dxa"/>
+            <w:tcBorders>
+              <w:top w:val="single" w:sz="4" w:space="0" w:color="auto"/>
+              <w:left w:val="single" w:sz="4" w:space="0" w:color="auto"/>
+              <w:bottom w:val="single" w:sz="4" w:space="0" w:color="auto"/>
+              <w:right w:val="single" w:sz="4" w:space="0" w:color="auto"/>
+            </w:tcBorders>
+            <w:hideMark/>
+          </w:tcPr>
+          <w:p>
+            <w:r>
+              <w:rPr>
+                <w:sz w:val="32"/>
+                <w:szCs w:val="32"/>
+              </w:rPr>
+              <w:t>B. R. Abhishek</w:t>
+            </w:r>
+          </w:p>
+        </w:tc>
+        <w:tc>
+          <w:tcPr>
+            <w:tcW w:w="3351" w:type="dxa"/>
+            <w:tcBorders>
+              <w:top w:val="single" w:sz="4" w:space="0" w:color="auto"/>
+              <w:left w:val="single" w:sz="4" w:space="0" w:color="auto"/>
+              <w:bottom w:val="single" w:sz="4" w:space="0" w:color="auto"/>
+              <w:right w:val="single" w:sz="4" w:space="0" w:color="auto"/>
+            </w:tcBorders>
+            <w:hideMark/>
+          </w:tcPr>
+          <w:p>
+            <w:pPr>
+              <w:rPr>
+                <w:sz w:val="32"/>
+                <w:szCs w:val="32"/>
+              </w:rPr>
+            </w:pPr>
+            <w:r>
+              <w:rPr>
+                <w:sz w:val="32"/>
+                <w:szCs w:val="32"/>
+              </w:rPr>
+              <w:t>Queues</w:t>
+            </w:r>
+          </w:p>
+        </w:tc>
+      </w:tr>
+    </w:tbl>
     <w:p>
       <w:pPr>
         <w:spacing w:after="0" w:line="240" w:lineRule="auto"/>

</xml_diff>

<commit_message>
Abhishek functionalities added, everything updated
</commit_message>
<xml_diff>
--- a/docs/dsa-course-project-design.docx
+++ b/docs/dsa-course-project-design.docx
@@ -1762,43 +1762,39 @@
                 <w:color w:val="000000"/>
                 <w:lang w:eastAsia="en-IN"/>
               </w:rPr>
-              <w:t xml:space="preserve">Making it easier and more </w:t>
-            </w:r>
-            <w:proofErr w:type="spellStart"/>
-            <w:r>
-              <w:rPr>
-                <w:rFonts w:ascii="Calibri" w:eastAsia="Times New Roman" w:hAnsi="Calibri" w:cs="Calibri"/>
-                <w:color w:val="000000"/>
-                <w:lang w:eastAsia="en-IN"/>
-              </w:rPr>
-              <w:t>convinient</w:t>
-            </w:r>
-            <w:proofErr w:type="spellEnd"/>
-            <w:r>
-              <w:rPr>
-                <w:rFonts w:ascii="Calibri" w:eastAsia="Times New Roman" w:hAnsi="Calibri" w:cs="Calibri"/>
-                <w:color w:val="000000"/>
-                <w:lang w:eastAsia="en-IN"/>
-              </w:rPr>
-              <w:t xml:space="preserve"> for the prospective passenger to </w:t>
-            </w:r>
-            <w:proofErr w:type="spellStart"/>
-            <w:r>
-              <w:rPr>
-                <w:rFonts w:ascii="Calibri" w:eastAsia="Times New Roman" w:hAnsi="Calibri" w:cs="Calibri"/>
-                <w:color w:val="000000"/>
-                <w:lang w:eastAsia="en-IN"/>
-              </w:rPr>
-              <w:t>aquire</w:t>
-            </w:r>
-            <w:proofErr w:type="spellEnd"/>
-            <w:r>
-              <w:rPr>
-                <w:rFonts w:ascii="Calibri" w:eastAsia="Times New Roman" w:hAnsi="Calibri" w:cs="Calibri"/>
-                <w:color w:val="000000"/>
-                <w:lang w:eastAsia="en-IN"/>
-              </w:rPr>
-              <w:t xml:space="preserve"> train tickets.</w:t>
+              <w:t>Making it easier and more conv</w:t>
+            </w:r>
+            <w:r>
+              <w:rPr>
+                <w:rFonts w:ascii="Calibri" w:eastAsia="Times New Roman" w:hAnsi="Calibri" w:cs="Calibri"/>
+                <w:color w:val="000000"/>
+                <w:lang w:eastAsia="en-IN"/>
+              </w:rPr>
+              <w:t>e</w:t>
+            </w:r>
+            <w:r>
+              <w:rPr>
+                <w:rFonts w:ascii="Calibri" w:eastAsia="Times New Roman" w:hAnsi="Calibri" w:cs="Calibri"/>
+                <w:color w:val="000000"/>
+                <w:lang w:eastAsia="en-IN"/>
+              </w:rPr>
+              <w:t>nient for the prospective passenger to a</w:t>
+            </w:r>
+            <w:r>
+              <w:rPr>
+                <w:rFonts w:ascii="Calibri" w:eastAsia="Times New Roman" w:hAnsi="Calibri" w:cs="Calibri"/>
+                <w:color w:val="000000"/>
+                <w:lang w:eastAsia="en-IN"/>
+              </w:rPr>
+              <w:t>c</w:t>
+            </w:r>
+            <w:r>
+              <w:rPr>
+                <w:rFonts w:ascii="Calibri" w:eastAsia="Times New Roman" w:hAnsi="Calibri" w:cs="Calibri"/>
+                <w:color w:val="000000"/>
+                <w:lang w:eastAsia="en-IN"/>
+              </w:rPr>
+              <w:t>quire train tickets.</w:t>
             </w:r>
           </w:p>
         </w:tc>
@@ -3123,18 +3119,36 @@
                 <w:lang w:eastAsia="en-IN"/>
               </w:rPr>
             </w:pPr>
-            <w:proofErr w:type="spellStart"/>
-            <w:r>
-              <w:rPr>
-                <w:rFonts w:ascii="Calibri" w:eastAsia="Times New Roman" w:hAnsi="Calibri" w:cs="Calibri"/>
-                <w:color w:val="000000"/>
-                <w:sz w:val="24"/>
-                <w:szCs w:val="24"/>
-                <w:lang w:eastAsia="en-IN"/>
-              </w:rPr>
-              <w:t>Fuctionality</w:t>
-            </w:r>
-            <w:proofErr w:type="spellEnd"/>
+            <w:r>
+              <w:rPr>
+                <w:rFonts w:ascii="Calibri" w:eastAsia="Times New Roman" w:hAnsi="Calibri" w:cs="Calibri"/>
+                <w:color w:val="000000"/>
+                <w:sz w:val="24"/>
+                <w:szCs w:val="24"/>
+                <w:lang w:eastAsia="en-IN"/>
+              </w:rPr>
+              <w:t>Fu</w:t>
+            </w:r>
+            <w:r>
+              <w:rPr>
+                <w:rFonts w:ascii="Calibri" w:eastAsia="Times New Roman" w:hAnsi="Calibri" w:cs="Calibri"/>
+                <w:color w:val="000000"/>
+                <w:sz w:val="24"/>
+                <w:szCs w:val="24"/>
+                <w:lang w:eastAsia="en-IN"/>
+              </w:rPr>
+              <w:t>n</w:t>
+            </w:r>
+            <w:r>
+              <w:rPr>
+                <w:rFonts w:ascii="Calibri" w:eastAsia="Times New Roman" w:hAnsi="Calibri" w:cs="Calibri"/>
+                <w:color w:val="000000"/>
+                <w:sz w:val="24"/>
+                <w:szCs w:val="24"/>
+                <w:lang w:eastAsia="en-IN"/>
+              </w:rPr>
+              <w:t>ctionality</w:t>
+            </w:r>
           </w:p>
         </w:tc>
         <w:tc>
@@ -4802,9 +4816,9 @@
       </w:tblPr>
       <w:tblGrid>
         <w:gridCol w:w="860"/>
-        <w:gridCol w:w="2354"/>
-        <w:gridCol w:w="4487"/>
-        <w:gridCol w:w="1287"/>
+        <w:gridCol w:w="1894"/>
+        <w:gridCol w:w="4710"/>
+        <w:gridCol w:w="1524"/>
       </w:tblGrid>
       <w:tr>
         <w:trPr>
@@ -4855,7 +4869,7 @@
         </w:trPr>
         <w:tc>
           <w:tcPr>
-            <w:tcW w:w="535" w:type="dxa"/>
+            <w:tcW w:w="860" w:type="dxa"/>
             <w:tcBorders>
               <w:top w:val="nil"/>
               <w:left w:val="single" w:sz="4" w:space="0" w:color="auto"/>
@@ -4895,7 +4909,7 @@
         </w:tc>
         <w:tc>
           <w:tcPr>
-            <w:tcW w:w="2445" w:type="dxa"/>
+            <w:tcW w:w="1545" w:type="dxa"/>
             <w:tcBorders>
               <w:top w:val="single" w:sz="4" w:space="0" w:color="auto"/>
               <w:left w:val="nil"/>
@@ -4918,23 +4932,41 @@
                 <w:lang w:eastAsia="en-IN"/>
               </w:rPr>
             </w:pPr>
-            <w:proofErr w:type="spellStart"/>
-            <w:r>
-              <w:rPr>
-                <w:rFonts w:ascii="Calibri" w:eastAsia="Times New Roman" w:hAnsi="Calibri" w:cs="Calibri"/>
-                <w:color w:val="000000"/>
-                <w:sz w:val="24"/>
-                <w:szCs w:val="24"/>
-                <w:lang w:eastAsia="en-IN"/>
-              </w:rPr>
-              <w:t>Fuctionality</w:t>
-            </w:r>
-            <w:proofErr w:type="spellEnd"/>
-          </w:p>
-        </w:tc>
-        <w:tc>
-          <w:tcPr>
-            <w:tcW w:w="4935" w:type="dxa"/>
+            <w:r>
+              <w:rPr>
+                <w:rFonts w:ascii="Calibri" w:eastAsia="Times New Roman" w:hAnsi="Calibri" w:cs="Calibri"/>
+                <w:color w:val="000000"/>
+                <w:sz w:val="24"/>
+                <w:szCs w:val="24"/>
+                <w:lang w:eastAsia="en-IN"/>
+              </w:rPr>
+              <w:t>Fu</w:t>
+            </w:r>
+            <w:r>
+              <w:rPr>
+                <w:rFonts w:ascii="Calibri" w:eastAsia="Times New Roman" w:hAnsi="Calibri" w:cs="Calibri"/>
+                <w:color w:val="000000"/>
+                <w:sz w:val="24"/>
+                <w:szCs w:val="24"/>
+                <w:lang w:eastAsia="en-IN"/>
+              </w:rPr>
+              <w:t>n</w:t>
+            </w:r>
+            <w:r>
+              <w:rPr>
+                <w:rFonts w:ascii="Calibri" w:eastAsia="Times New Roman" w:hAnsi="Calibri" w:cs="Calibri"/>
+                <w:color w:val="000000"/>
+                <w:sz w:val="24"/>
+                <w:szCs w:val="24"/>
+                <w:lang w:eastAsia="en-IN"/>
+              </w:rPr>
+              <w:t>ctionality</w:t>
+            </w:r>
+          </w:p>
+        </w:tc>
+        <w:tc>
+          <w:tcPr>
+            <w:tcW w:w="5059" w:type="dxa"/>
             <w:tcBorders>
               <w:top w:val="single" w:sz="4" w:space="0" w:color="auto"/>
               <w:left w:val="nil"/>
@@ -4971,7 +5003,7 @@
         </w:tc>
         <w:tc>
           <w:tcPr>
-            <w:tcW w:w="1071" w:type="dxa"/>
+            <w:tcW w:w="1524" w:type="dxa"/>
             <w:tcBorders>
               <w:top w:val="single" w:sz="4" w:space="0" w:color="auto"/>
               <w:left w:val="nil"/>
@@ -5013,7 +5045,7 @@
         </w:trPr>
         <w:tc>
           <w:tcPr>
-            <w:tcW w:w="535" w:type="dxa"/>
+            <w:tcW w:w="860" w:type="dxa"/>
             <w:tcBorders>
               <w:top w:val="nil"/>
               <w:left w:val="single" w:sz="4" w:space="0" w:color="auto"/>
@@ -5050,7 +5082,7 @@
         </w:tc>
         <w:tc>
           <w:tcPr>
-            <w:tcW w:w="2445" w:type="dxa"/>
+            <w:tcW w:w="1545" w:type="dxa"/>
             <w:tcBorders>
               <w:top w:val="single" w:sz="4" w:space="0" w:color="auto"/>
               <w:left w:val="nil"/>
@@ -5087,7 +5119,7 @@
         </w:tc>
         <w:tc>
           <w:tcPr>
-            <w:tcW w:w="4935" w:type="dxa"/>
+            <w:tcW w:w="5059" w:type="dxa"/>
             <w:tcBorders>
               <w:top w:val="single" w:sz="4" w:space="0" w:color="auto"/>
               <w:left w:val="nil"/>
@@ -5124,7 +5156,7 @@
         </w:tc>
         <w:tc>
           <w:tcPr>
-            <w:tcW w:w="1071" w:type="dxa"/>
+            <w:tcW w:w="1524" w:type="dxa"/>
             <w:tcBorders>
               <w:top w:val="single" w:sz="4" w:space="0" w:color="auto"/>
               <w:left w:val="nil"/>
@@ -5155,7 +5187,7 @@
                 <w:szCs w:val="24"/>
                 <w:lang w:eastAsia="en-IN"/>
               </w:rPr>
-              <w:t>hash map</w:t>
+              <w:t>Arrays/linked lists</w:t>
             </w:r>
           </w:p>
         </w:tc>
@@ -5166,7 +5198,7 @@
         </w:trPr>
         <w:tc>
           <w:tcPr>
-            <w:tcW w:w="535" w:type="dxa"/>
+            <w:tcW w:w="860" w:type="dxa"/>
             <w:tcBorders>
               <w:top w:val="nil"/>
               <w:left w:val="single" w:sz="4" w:space="0" w:color="auto"/>
@@ -5203,7 +5235,7 @@
         </w:tc>
         <w:tc>
           <w:tcPr>
-            <w:tcW w:w="2445" w:type="dxa"/>
+            <w:tcW w:w="1545" w:type="dxa"/>
             <w:tcBorders>
               <w:top w:val="single" w:sz="4" w:space="0" w:color="auto"/>
               <w:left w:val="nil"/>
@@ -5240,7 +5272,7 @@
         </w:tc>
         <w:tc>
           <w:tcPr>
-            <w:tcW w:w="4935" w:type="dxa"/>
+            <w:tcW w:w="5059" w:type="dxa"/>
             <w:tcBorders>
               <w:top w:val="single" w:sz="4" w:space="0" w:color="auto"/>
               <w:left w:val="nil"/>
@@ -5277,7 +5309,7 @@
         </w:tc>
         <w:tc>
           <w:tcPr>
-            <w:tcW w:w="1071" w:type="dxa"/>
+            <w:tcW w:w="1524" w:type="dxa"/>
             <w:tcBorders>
               <w:top w:val="single" w:sz="4" w:space="0" w:color="auto"/>
               <w:left w:val="nil"/>
@@ -5319,7 +5351,7 @@
         </w:trPr>
         <w:tc>
           <w:tcPr>
-            <w:tcW w:w="535" w:type="dxa"/>
+            <w:tcW w:w="860" w:type="dxa"/>
             <w:tcBorders>
               <w:top w:val="nil"/>
               <w:left w:val="single" w:sz="4" w:space="0" w:color="auto"/>
@@ -5356,7 +5388,7 @@
         </w:tc>
         <w:tc>
           <w:tcPr>
-            <w:tcW w:w="2445" w:type="dxa"/>
+            <w:tcW w:w="1545" w:type="dxa"/>
             <w:tcBorders>
               <w:top w:val="single" w:sz="4" w:space="0" w:color="auto"/>
               <w:left w:val="nil"/>
@@ -5393,7 +5425,7 @@
         </w:tc>
         <w:tc>
           <w:tcPr>
-            <w:tcW w:w="4935" w:type="dxa"/>
+            <w:tcW w:w="5059" w:type="dxa"/>
             <w:tcBorders>
               <w:top w:val="single" w:sz="4" w:space="0" w:color="auto"/>
               <w:left w:val="nil"/>
@@ -5430,7 +5462,7 @@
         </w:tc>
         <w:tc>
           <w:tcPr>
-            <w:tcW w:w="1071" w:type="dxa"/>
+            <w:tcW w:w="1524" w:type="dxa"/>
             <w:tcBorders>
               <w:top w:val="single" w:sz="4" w:space="0" w:color="auto"/>
               <w:left w:val="nil"/>
@@ -5472,7 +5504,7 @@
         </w:trPr>
         <w:tc>
           <w:tcPr>
-            <w:tcW w:w="535" w:type="dxa"/>
+            <w:tcW w:w="860" w:type="dxa"/>
             <w:tcBorders>
               <w:top w:val="nil"/>
               <w:left w:val="single" w:sz="4" w:space="0" w:color="auto"/>
@@ -5509,7 +5541,7 @@
         </w:tc>
         <w:tc>
           <w:tcPr>
-            <w:tcW w:w="2445" w:type="dxa"/>
+            <w:tcW w:w="1545" w:type="dxa"/>
             <w:tcBorders>
               <w:top w:val="single" w:sz="4" w:space="0" w:color="auto"/>
               <w:left w:val="nil"/>
@@ -5546,7 +5578,7 @@
         </w:tc>
         <w:tc>
           <w:tcPr>
-            <w:tcW w:w="4935" w:type="dxa"/>
+            <w:tcW w:w="5059" w:type="dxa"/>
             <w:tcBorders>
               <w:top w:val="single" w:sz="4" w:space="0" w:color="auto"/>
               <w:left w:val="nil"/>
@@ -5583,7 +5615,7 @@
         </w:tc>
         <w:tc>
           <w:tcPr>
-            <w:tcW w:w="1071" w:type="dxa"/>
+            <w:tcW w:w="1524" w:type="dxa"/>
             <w:tcBorders>
               <w:top w:val="single" w:sz="4" w:space="0" w:color="auto"/>
               <w:left w:val="nil"/>
@@ -5625,7 +5657,7 @@
         </w:trPr>
         <w:tc>
           <w:tcPr>
-            <w:tcW w:w="535" w:type="dxa"/>
+            <w:tcW w:w="860" w:type="dxa"/>
             <w:tcBorders>
               <w:top w:val="nil"/>
               <w:left w:val="single" w:sz="4" w:space="0" w:color="auto"/>
@@ -5662,7 +5694,7 @@
         </w:tc>
         <w:tc>
           <w:tcPr>
-            <w:tcW w:w="2445" w:type="dxa"/>
+            <w:tcW w:w="1545" w:type="dxa"/>
             <w:tcBorders>
               <w:top w:val="single" w:sz="4" w:space="0" w:color="auto"/>
               <w:left w:val="nil"/>
@@ -5699,7 +5731,7 @@
         </w:tc>
         <w:tc>
           <w:tcPr>
-            <w:tcW w:w="4935" w:type="dxa"/>
+            <w:tcW w:w="5059" w:type="dxa"/>
             <w:tcBorders>
               <w:top w:val="single" w:sz="4" w:space="0" w:color="auto"/>
               <w:left w:val="nil"/>
@@ -5736,7 +5768,7 @@
         </w:tc>
         <w:tc>
           <w:tcPr>
-            <w:tcW w:w="1071" w:type="dxa"/>
+            <w:tcW w:w="1524" w:type="dxa"/>
             <w:tcBorders>
               <w:top w:val="single" w:sz="4" w:space="0" w:color="auto"/>
               <w:left w:val="nil"/>
@@ -5778,7 +5810,7 @@
         </w:trPr>
         <w:tc>
           <w:tcPr>
-            <w:tcW w:w="535" w:type="dxa"/>
+            <w:tcW w:w="860" w:type="dxa"/>
             <w:tcBorders>
               <w:top w:val="nil"/>
               <w:left w:val="single" w:sz="4" w:space="0" w:color="auto"/>
@@ -5815,7 +5847,7 @@
         </w:tc>
         <w:tc>
           <w:tcPr>
-            <w:tcW w:w="2445" w:type="dxa"/>
+            <w:tcW w:w="1545" w:type="dxa"/>
             <w:tcBorders>
               <w:top w:val="single" w:sz="4" w:space="0" w:color="auto"/>
               <w:left w:val="nil"/>
@@ -5852,7 +5884,7 @@
         </w:tc>
         <w:tc>
           <w:tcPr>
-            <w:tcW w:w="4935" w:type="dxa"/>
+            <w:tcW w:w="5059" w:type="dxa"/>
             <w:tcBorders>
               <w:top w:val="single" w:sz="4" w:space="0" w:color="auto"/>
               <w:left w:val="nil"/>
@@ -5889,7 +5921,7 @@
         </w:tc>
         <w:tc>
           <w:tcPr>
-            <w:tcW w:w="1071" w:type="dxa"/>
+            <w:tcW w:w="1524" w:type="dxa"/>
             <w:tcBorders>
               <w:top w:val="single" w:sz="4" w:space="0" w:color="auto"/>
               <w:left w:val="nil"/>
@@ -5931,7 +5963,7 @@
         </w:trPr>
         <w:tc>
           <w:tcPr>
-            <w:tcW w:w="535" w:type="dxa"/>
+            <w:tcW w:w="860" w:type="dxa"/>
             <w:tcBorders>
               <w:top w:val="nil"/>
               <w:left w:val="single" w:sz="4" w:space="0" w:color="auto"/>
@@ -5968,7 +6000,7 @@
         </w:tc>
         <w:tc>
           <w:tcPr>
-            <w:tcW w:w="2445" w:type="dxa"/>
+            <w:tcW w:w="1545" w:type="dxa"/>
             <w:tcBorders>
               <w:top w:val="single" w:sz="4" w:space="0" w:color="auto"/>
               <w:left w:val="nil"/>
@@ -6005,7 +6037,7 @@
         </w:tc>
         <w:tc>
           <w:tcPr>
-            <w:tcW w:w="4935" w:type="dxa"/>
+            <w:tcW w:w="5059" w:type="dxa"/>
             <w:tcBorders>
               <w:top w:val="single" w:sz="4" w:space="0" w:color="auto"/>
               <w:left w:val="nil"/>
@@ -6042,7 +6074,7 @@
         </w:tc>
         <w:tc>
           <w:tcPr>
-            <w:tcW w:w="1071" w:type="dxa"/>
+            <w:tcW w:w="1524" w:type="dxa"/>
             <w:tcBorders>
               <w:top w:val="single" w:sz="4" w:space="0" w:color="auto"/>
               <w:left w:val="nil"/>
@@ -6084,7 +6116,7 @@
         </w:trPr>
         <w:tc>
           <w:tcPr>
-            <w:tcW w:w="535" w:type="dxa"/>
+            <w:tcW w:w="860" w:type="dxa"/>
             <w:tcBorders>
               <w:top w:val="nil"/>
               <w:left w:val="single" w:sz="4" w:space="0" w:color="auto"/>
@@ -6121,7 +6153,7 @@
         </w:tc>
         <w:tc>
           <w:tcPr>
-            <w:tcW w:w="2445" w:type="dxa"/>
+            <w:tcW w:w="1545" w:type="dxa"/>
             <w:tcBorders>
               <w:top w:val="single" w:sz="4" w:space="0" w:color="auto"/>
               <w:left w:val="nil"/>
@@ -6158,7 +6190,7 @@
         </w:tc>
         <w:tc>
           <w:tcPr>
-            <w:tcW w:w="4935" w:type="dxa"/>
+            <w:tcW w:w="5059" w:type="dxa"/>
             <w:tcBorders>
               <w:top w:val="single" w:sz="4" w:space="0" w:color="auto"/>
               <w:left w:val="nil"/>
@@ -6195,7 +6227,7 @@
         </w:tc>
         <w:tc>
           <w:tcPr>
-            <w:tcW w:w="1071" w:type="dxa"/>
+            <w:tcW w:w="1524" w:type="dxa"/>
             <w:tcBorders>
               <w:top w:val="single" w:sz="4" w:space="0" w:color="auto"/>
               <w:left w:val="nil"/>
@@ -6237,7 +6269,7 @@
         </w:trPr>
         <w:tc>
           <w:tcPr>
-            <w:tcW w:w="535" w:type="dxa"/>
+            <w:tcW w:w="860" w:type="dxa"/>
             <w:tcBorders>
               <w:top w:val="nil"/>
               <w:left w:val="single" w:sz="4" w:space="0" w:color="auto"/>
@@ -6274,7 +6306,7 @@
         </w:tc>
         <w:tc>
           <w:tcPr>
-            <w:tcW w:w="2445" w:type="dxa"/>
+            <w:tcW w:w="1545" w:type="dxa"/>
             <w:tcBorders>
               <w:top w:val="single" w:sz="4" w:space="0" w:color="auto"/>
               <w:left w:val="nil"/>
@@ -6305,35 +6337,33 @@
                 <w:szCs w:val="24"/>
                 <w:lang w:eastAsia="en-IN"/>
               </w:rPr>
-              <w:t xml:space="preserve">Dormitories for </w:t>
-            </w:r>
-            <w:proofErr w:type="spellStart"/>
-            <w:r>
-              <w:rPr>
-                <w:rFonts w:ascii="Calibri" w:eastAsia="Times New Roman" w:hAnsi="Calibri" w:cs="Calibri"/>
-                <w:color w:val="000000"/>
-                <w:sz w:val="24"/>
-                <w:szCs w:val="24"/>
-                <w:lang w:eastAsia="en-IN"/>
-              </w:rPr>
-              <w:t>accomodations</w:t>
-            </w:r>
-            <w:proofErr w:type="spellEnd"/>
-            <w:r>
-              <w:rPr>
-                <w:rFonts w:ascii="Calibri" w:eastAsia="Times New Roman" w:hAnsi="Calibri" w:cs="Calibri"/>
-                <w:color w:val="000000"/>
-                <w:sz w:val="24"/>
-                <w:szCs w:val="24"/>
-                <w:lang w:eastAsia="en-IN"/>
-              </w:rPr>
-              <w:t xml:space="preserve"> at stations</w:t>
-            </w:r>
-          </w:p>
-        </w:tc>
-        <w:tc>
-          <w:tcPr>
-            <w:tcW w:w="4935" w:type="dxa"/>
+              <w:t>Dormitories for acco</w:t>
+            </w:r>
+            <w:r>
+              <w:rPr>
+                <w:rFonts w:ascii="Calibri" w:eastAsia="Times New Roman" w:hAnsi="Calibri" w:cs="Calibri"/>
+                <w:color w:val="000000"/>
+                <w:sz w:val="24"/>
+                <w:szCs w:val="24"/>
+                <w:lang w:eastAsia="en-IN"/>
+              </w:rPr>
+              <w:t>m</w:t>
+            </w:r>
+            <w:r>
+              <w:rPr>
+                <w:rFonts w:ascii="Calibri" w:eastAsia="Times New Roman" w:hAnsi="Calibri" w:cs="Calibri"/>
+                <w:color w:val="000000"/>
+                <w:sz w:val="24"/>
+                <w:szCs w:val="24"/>
+                <w:lang w:eastAsia="en-IN"/>
+              </w:rPr>
+              <w:t>modations at stations</w:t>
+            </w:r>
+          </w:p>
+        </w:tc>
+        <w:tc>
+          <w:tcPr>
+            <w:tcW w:w="5059" w:type="dxa"/>
             <w:tcBorders>
               <w:top w:val="single" w:sz="4" w:space="0" w:color="auto"/>
               <w:left w:val="nil"/>
@@ -6370,7 +6400,7 @@
         </w:tc>
         <w:tc>
           <w:tcPr>
-            <w:tcW w:w="1071" w:type="dxa"/>
+            <w:tcW w:w="1524" w:type="dxa"/>
             <w:tcBorders>
               <w:top w:val="single" w:sz="4" w:space="0" w:color="auto"/>
               <w:left w:val="nil"/>
@@ -6422,7 +6452,7 @@
         </w:trPr>
         <w:tc>
           <w:tcPr>
-            <w:tcW w:w="535" w:type="dxa"/>
+            <w:tcW w:w="860" w:type="dxa"/>
             <w:tcBorders>
               <w:top w:val="nil"/>
               <w:left w:val="single" w:sz="4" w:space="0" w:color="auto"/>
@@ -6459,7 +6489,7 @@
         </w:tc>
         <w:tc>
           <w:tcPr>
-            <w:tcW w:w="2445" w:type="dxa"/>
+            <w:tcW w:w="1545" w:type="dxa"/>
             <w:tcBorders>
               <w:top w:val="single" w:sz="4" w:space="0" w:color="auto"/>
               <w:left w:val="nil"/>
@@ -6496,7 +6526,7 @@
         </w:tc>
         <w:tc>
           <w:tcPr>
-            <w:tcW w:w="4935" w:type="dxa"/>
+            <w:tcW w:w="5059" w:type="dxa"/>
             <w:tcBorders>
               <w:top w:val="single" w:sz="4" w:space="0" w:color="auto"/>
               <w:left w:val="nil"/>
@@ -6533,7 +6563,7 @@
         </w:tc>
         <w:tc>
           <w:tcPr>
-            <w:tcW w:w="1071" w:type="dxa"/>
+            <w:tcW w:w="1524" w:type="dxa"/>
             <w:tcBorders>
               <w:top w:val="single" w:sz="4" w:space="0" w:color="auto"/>
               <w:left w:val="nil"/>
@@ -6591,293 +6621,552 @@
     </w:p>
     <w:tbl>
       <w:tblPr>
-        <w:tblStyle w:val="TableGrid"/>
-        <w:tblW w:w="11057" w:type="dxa"/>
-        <w:tblInd w:w="-856" w:type="dxa"/>
+        <w:tblW w:w="9214" w:type="dxa"/>
+        <w:tblInd w:w="-34" w:type="dxa"/>
         <w:tblLook w:val="04A0" w:firstRow="1" w:lastRow="0" w:firstColumn="1" w:lastColumn="0" w:noHBand="0" w:noVBand="1"/>
       </w:tblPr>
       <w:tblGrid>
-        <w:gridCol w:w="3005"/>
-        <w:gridCol w:w="3576"/>
-        <w:gridCol w:w="1409"/>
-        <w:gridCol w:w="3067"/>
+        <w:gridCol w:w="530"/>
+        <w:gridCol w:w="2332"/>
+        <w:gridCol w:w="4895"/>
+        <w:gridCol w:w="1457"/>
       </w:tblGrid>
       <w:tr>
         <w:trPr>
-          <w:trHeight w:val="2684"/>
+          <w:trHeight w:val="480"/>
         </w:trPr>
         <w:tc>
           <w:tcPr>
-            <w:tcW w:w="3294" w:type="dxa"/>
+            <w:tcW w:w="9214" w:type="dxa"/>
+            <w:gridSpan w:val="4"/>
             <w:tcBorders>
               <w:top w:val="single" w:sz="4" w:space="0" w:color="auto"/>
               <w:left w:val="single" w:sz="4" w:space="0" w:color="auto"/>
               <w:bottom w:val="single" w:sz="4" w:space="0" w:color="auto"/>
               <w:right w:val="single" w:sz="4" w:space="0" w:color="auto"/>
             </w:tcBorders>
-          </w:tcPr>
-          <w:p>
-            <w:pPr>
-              <w:spacing w:after="0" w:line="240" w:lineRule="auto"/>
-              <w:rPr>
-                <w:sz w:val="32"/>
-                <w:szCs w:val="32"/>
-              </w:rPr>
-            </w:pPr>
-            <w:r>
-              <w:rPr>
-                <w:sz w:val="32"/>
-                <w:szCs w:val="32"/>
-              </w:rPr>
-              <w:t>Proper A/C Settings</w:t>
-            </w:r>
-          </w:p>
-          <w:p>
-            <w:pPr>
-              <w:rPr>
-                <w:sz w:val="32"/>
-                <w:szCs w:val="32"/>
-              </w:rPr>
-            </w:pPr>
-          </w:p>
-        </w:tc>
-        <w:tc>
-          <w:tcPr>
-            <w:tcW w:w="4078" w:type="dxa"/>
-            <w:tcBorders>
-              <w:top w:val="single" w:sz="4" w:space="0" w:color="auto"/>
-              <w:left w:val="single" w:sz="4" w:space="0" w:color="auto"/>
-              <w:bottom w:val="single" w:sz="4" w:space="0" w:color="auto"/>
-              <w:right w:val="single" w:sz="4" w:space="0" w:color="auto"/>
-            </w:tcBorders>
-            <w:hideMark/>
-          </w:tcPr>
-          <w:p>
-            <w:pPr>
-              <w:rPr>
-                <w:sz w:val="28"/>
-                <w:szCs w:val="28"/>
-              </w:rPr>
-            </w:pPr>
-            <w:r>
-              <w:rPr>
-                <w:sz w:val="28"/>
-                <w:szCs w:val="28"/>
-              </w:rPr>
-              <w:t>Measure frequency of usage of each degree and using it as primary one when ac is made on.</w:t>
-            </w:r>
-          </w:p>
-          <w:p>
-            <w:pPr>
-              <w:rPr>
-                <w:sz w:val="28"/>
-                <w:szCs w:val="28"/>
-              </w:rPr>
-            </w:pPr>
-            <w:r>
-              <w:rPr>
-                <w:sz w:val="28"/>
-                <w:szCs w:val="28"/>
-              </w:rPr>
-              <w:t>Storing historical data and allowing you to analyse patterns and set optimal temperature ranges, etc.</w:t>
-            </w:r>
-          </w:p>
-        </w:tc>
-        <w:tc>
-          <w:tcPr>
-            <w:tcW w:w="334" w:type="dxa"/>
-            <w:tcBorders>
-              <w:top w:val="single" w:sz="4" w:space="0" w:color="auto"/>
-              <w:left w:val="single" w:sz="4" w:space="0" w:color="auto"/>
-              <w:bottom w:val="single" w:sz="4" w:space="0" w:color="auto"/>
-              <w:right w:val="single" w:sz="4" w:space="0" w:color="auto"/>
-            </w:tcBorders>
-            <w:hideMark/>
-          </w:tcPr>
-          <w:p>
-            <w:pPr>
-              <w:rPr>
-                <w:sz w:val="32"/>
-                <w:szCs w:val="32"/>
-              </w:rPr>
-            </w:pPr>
-            <w:r>
-              <w:rPr>
-                <w:sz w:val="32"/>
-                <w:szCs w:val="32"/>
-              </w:rPr>
-              <w:t>B. R. Abhishek</w:t>
-            </w:r>
-          </w:p>
-        </w:tc>
-        <w:tc>
-          <w:tcPr>
-            <w:tcW w:w="3351" w:type="dxa"/>
-            <w:tcBorders>
-              <w:top w:val="single" w:sz="4" w:space="0" w:color="auto"/>
-              <w:left w:val="single" w:sz="4" w:space="0" w:color="auto"/>
-              <w:bottom w:val="single" w:sz="4" w:space="0" w:color="auto"/>
-              <w:right w:val="single" w:sz="4" w:space="0" w:color="auto"/>
-            </w:tcBorders>
-            <w:hideMark/>
-          </w:tcPr>
-          <w:p>
-            <w:pPr>
-              <w:rPr>
-                <w:sz w:val="32"/>
-                <w:szCs w:val="32"/>
-              </w:rPr>
-            </w:pPr>
-            <w:r>
-              <w:rPr>
-                <w:sz w:val="32"/>
-                <w:szCs w:val="32"/>
-              </w:rPr>
-              <w:t>Hashing- to find frequent degree, Arrays/Linked lists- to store data</w:t>
+            <w:shd w:val="clear" w:color="auto" w:fill="auto"/>
+            <w:noWrap/>
+            <w:vAlign w:val="bottom"/>
+            <w:hideMark/>
+          </w:tcPr>
+          <w:p>
+            <w:pPr>
+              <w:spacing w:after="0" w:line="240" w:lineRule="auto"/>
+              <w:jc w:val="center"/>
+              <w:rPr>
+                <w:rFonts w:ascii="Calibri" w:eastAsia="Times New Roman" w:hAnsi="Calibri" w:cs="Calibri"/>
+                <w:color w:val="000000"/>
+                <w:lang w:eastAsia="en-IN"/>
+              </w:rPr>
+            </w:pPr>
+            <w:r>
+              <w:rPr>
+                <w:rFonts w:ascii="Calibri" w:eastAsia="Times New Roman" w:hAnsi="Calibri" w:cs="Calibri"/>
+                <w:color w:val="000000"/>
+                <w:lang w:eastAsia="en-IN"/>
+              </w:rPr>
+              <w:t>Sustainability and Green Initiatives</w:t>
             </w:r>
           </w:p>
         </w:tc>
       </w:tr>
       <w:tr>
         <w:trPr>
-          <w:trHeight w:val="1459"/>
+          <w:trHeight w:val="576"/>
         </w:trPr>
         <w:tc>
           <w:tcPr>
-            <w:tcW w:w="3294" w:type="dxa"/>
-            <w:tcBorders>
-              <w:top w:val="single" w:sz="4" w:space="0" w:color="auto"/>
+            <w:tcW w:w="530" w:type="dxa"/>
+            <w:tcBorders>
+              <w:top w:val="nil"/>
               <w:left w:val="single" w:sz="4" w:space="0" w:color="auto"/>
               <w:bottom w:val="single" w:sz="4" w:space="0" w:color="auto"/>
               <w:right w:val="single" w:sz="4" w:space="0" w:color="auto"/>
             </w:tcBorders>
-          </w:tcPr>
-          <w:p>
-            <w:pPr>
-              <w:rPr>
-                <w:sz w:val="32"/>
-                <w:szCs w:val="32"/>
-              </w:rPr>
-            </w:pPr>
-            <w:r>
-              <w:rPr>
-                <w:sz w:val="32"/>
-                <w:szCs w:val="32"/>
-              </w:rPr>
-              <w:t>Maintenance of Hygiene in Trains</w:t>
-            </w:r>
-          </w:p>
-          <w:p>
-            <w:pPr>
-              <w:rPr>
-                <w:sz w:val="32"/>
-                <w:szCs w:val="32"/>
-              </w:rPr>
-            </w:pPr>
-          </w:p>
-        </w:tc>
-        <w:tc>
-          <w:tcPr>
-            <w:tcW w:w="4078" w:type="dxa"/>
-            <w:tcBorders>
-              <w:top w:val="single" w:sz="4" w:space="0" w:color="auto"/>
-              <w:left w:val="single" w:sz="4" w:space="0" w:color="auto"/>
-              <w:bottom w:val="single" w:sz="4" w:space="0" w:color="auto"/>
-              <w:right w:val="single" w:sz="4" w:space="0" w:color="auto"/>
-            </w:tcBorders>
-            <w:hideMark/>
-          </w:tcPr>
-          <w:p>
-            <w:pPr>
-              <w:rPr>
-                <w:sz w:val="28"/>
-                <w:szCs w:val="28"/>
-              </w:rPr>
-            </w:pPr>
-            <w:r>
-              <w:rPr>
-                <w:sz w:val="28"/>
-                <w:szCs w:val="28"/>
-              </w:rPr>
-              <w:t>We can represent each waste bin as a node and when its full, we use deletion operation by generating signal to cleaning staff.</w:t>
-            </w:r>
-          </w:p>
-        </w:tc>
-        <w:tc>
-          <w:tcPr>
-            <w:tcW w:w="334" w:type="dxa"/>
-            <w:tcBorders>
-              <w:top w:val="single" w:sz="4" w:space="0" w:color="auto"/>
-              <w:left w:val="single" w:sz="4" w:space="0" w:color="auto"/>
-              <w:bottom w:val="single" w:sz="4" w:space="0" w:color="auto"/>
-              <w:right w:val="single" w:sz="4" w:space="0" w:color="auto"/>
-            </w:tcBorders>
-            <w:hideMark/>
-          </w:tcPr>
-          <w:p>
-            <w:r>
-              <w:rPr>
-                <w:sz w:val="32"/>
-                <w:szCs w:val="32"/>
-              </w:rPr>
-              <w:t>B. R. Abhishek</w:t>
-            </w:r>
-          </w:p>
-        </w:tc>
-        <w:tc>
-          <w:tcPr>
-            <w:tcW w:w="3351" w:type="dxa"/>
-            <w:tcBorders>
-              <w:top w:val="single" w:sz="4" w:space="0" w:color="auto"/>
-              <w:left w:val="single" w:sz="4" w:space="0" w:color="auto"/>
-              <w:bottom w:val="single" w:sz="4" w:space="0" w:color="auto"/>
-              <w:right w:val="single" w:sz="4" w:space="0" w:color="auto"/>
-            </w:tcBorders>
-            <w:hideMark/>
-          </w:tcPr>
-          <w:p>
-            <w:pPr>
-              <w:rPr>
-                <w:sz w:val="32"/>
-                <w:szCs w:val="32"/>
-              </w:rPr>
-            </w:pPr>
-            <w:r>
-              <w:rPr>
-                <w:sz w:val="32"/>
-                <w:szCs w:val="32"/>
-              </w:rPr>
-              <w:t>Linked list</w:t>
+            <w:shd w:val="clear" w:color="auto" w:fill="auto"/>
+            <w:vAlign w:val="center"/>
+            <w:hideMark/>
+          </w:tcPr>
+          <w:p>
+            <w:pPr>
+              <w:spacing w:after="0" w:line="240" w:lineRule="auto"/>
+              <w:jc w:val="center"/>
+              <w:rPr>
+                <w:rFonts w:ascii="Calibri" w:eastAsia="Times New Roman" w:hAnsi="Calibri" w:cs="Calibri"/>
+                <w:color w:val="000000"/>
+                <w:lang w:eastAsia="en-IN"/>
+              </w:rPr>
+            </w:pPr>
+            <w:r>
+              <w:rPr>
+                <w:rFonts w:ascii="Calibri" w:eastAsia="Times New Roman" w:hAnsi="Calibri" w:cs="Calibri"/>
+                <w:color w:val="000000"/>
+                <w:lang w:eastAsia="en-IN"/>
+              </w:rPr>
+              <w:t>Sl. No.</w:t>
+            </w:r>
+          </w:p>
+        </w:tc>
+        <w:tc>
+          <w:tcPr>
+            <w:tcW w:w="2332" w:type="dxa"/>
+            <w:tcBorders>
+              <w:top w:val="nil"/>
+              <w:left w:val="nil"/>
+              <w:bottom w:val="single" w:sz="4" w:space="0" w:color="auto"/>
+              <w:right w:val="single" w:sz="4" w:space="0" w:color="auto"/>
+            </w:tcBorders>
+            <w:shd w:val="clear" w:color="auto" w:fill="auto"/>
+            <w:vAlign w:val="center"/>
+            <w:hideMark/>
+          </w:tcPr>
+          <w:p>
+            <w:pPr>
+              <w:spacing w:after="0" w:line="240" w:lineRule="auto"/>
+              <w:jc w:val="center"/>
+              <w:rPr>
+                <w:rFonts w:ascii="Calibri" w:eastAsia="Times New Roman" w:hAnsi="Calibri" w:cs="Calibri"/>
+                <w:color w:val="000000"/>
+                <w:lang w:eastAsia="en-IN"/>
+              </w:rPr>
+            </w:pPr>
+            <w:r>
+              <w:rPr>
+                <w:rFonts w:ascii="Calibri" w:eastAsia="Times New Roman" w:hAnsi="Calibri" w:cs="Calibri"/>
+                <w:color w:val="000000"/>
+                <w:lang w:eastAsia="en-IN"/>
+              </w:rPr>
+              <w:t>Functionality Identified</w:t>
+            </w:r>
+          </w:p>
+        </w:tc>
+        <w:tc>
+          <w:tcPr>
+            <w:tcW w:w="4895" w:type="dxa"/>
+            <w:tcBorders>
+              <w:top w:val="nil"/>
+              <w:left w:val="nil"/>
+              <w:bottom w:val="single" w:sz="4" w:space="0" w:color="auto"/>
+              <w:right w:val="single" w:sz="4" w:space="0" w:color="auto"/>
+            </w:tcBorders>
+            <w:shd w:val="clear" w:color="auto" w:fill="auto"/>
+            <w:vAlign w:val="center"/>
+            <w:hideMark/>
+          </w:tcPr>
+          <w:p>
+            <w:pPr>
+              <w:spacing w:after="0" w:line="240" w:lineRule="auto"/>
+              <w:jc w:val="center"/>
+              <w:rPr>
+                <w:rFonts w:ascii="Calibri" w:eastAsia="Times New Roman" w:hAnsi="Calibri" w:cs="Calibri"/>
+                <w:color w:val="000000"/>
+                <w:lang w:eastAsia="en-IN"/>
+              </w:rPr>
+            </w:pPr>
+            <w:r>
+              <w:rPr>
+                <w:rFonts w:ascii="Calibri" w:eastAsia="Times New Roman" w:hAnsi="Calibri" w:cs="Calibri"/>
+                <w:color w:val="000000"/>
+                <w:lang w:eastAsia="en-IN"/>
+              </w:rPr>
+              <w:t xml:space="preserve">Description </w:t>
+            </w:r>
+          </w:p>
+        </w:tc>
+        <w:tc>
+          <w:tcPr>
+            <w:tcW w:w="1457" w:type="dxa"/>
+            <w:tcBorders>
+              <w:top w:val="nil"/>
+              <w:left w:val="nil"/>
+              <w:bottom w:val="single" w:sz="4" w:space="0" w:color="auto"/>
+              <w:right w:val="single" w:sz="4" w:space="0" w:color="auto"/>
+            </w:tcBorders>
+            <w:shd w:val="clear" w:color="auto" w:fill="auto"/>
+            <w:vAlign w:val="center"/>
+            <w:hideMark/>
+          </w:tcPr>
+          <w:p>
+            <w:pPr>
+              <w:spacing w:after="0" w:line="240" w:lineRule="auto"/>
+              <w:jc w:val="center"/>
+              <w:rPr>
+                <w:rFonts w:ascii="Calibri" w:eastAsia="Times New Roman" w:hAnsi="Calibri" w:cs="Calibri"/>
+                <w:color w:val="000000"/>
+                <w:lang w:eastAsia="en-IN"/>
+              </w:rPr>
+            </w:pPr>
+            <w:r>
+              <w:rPr>
+                <w:rFonts w:ascii="Calibri" w:eastAsia="Times New Roman" w:hAnsi="Calibri" w:cs="Calibri"/>
+                <w:color w:val="000000"/>
+                <w:lang w:eastAsia="en-IN"/>
+              </w:rPr>
+              <w:t>Probable tools</w:t>
             </w:r>
           </w:p>
         </w:tc>
       </w:tr>
       <w:tr>
         <w:trPr>
-          <w:trHeight w:val="1525"/>
+          <w:trHeight w:val="1569"/>
         </w:trPr>
         <w:tc>
           <w:tcPr>
-            <w:tcW w:w="3294" w:type="dxa"/>
-            <w:tcBorders>
-              <w:top w:val="single" w:sz="4" w:space="0" w:color="auto"/>
+            <w:tcW w:w="530" w:type="dxa"/>
+            <w:tcBorders>
+              <w:top w:val="nil"/>
               <w:left w:val="single" w:sz="4" w:space="0" w:color="auto"/>
               <w:bottom w:val="single" w:sz="4" w:space="0" w:color="auto"/>
               <w:right w:val="single" w:sz="4" w:space="0" w:color="auto"/>
             </w:tcBorders>
-            <w:hideMark/>
-          </w:tcPr>
-          <w:p>
-            <w:pPr>
-              <w:rPr>
-                <w:sz w:val="32"/>
-                <w:szCs w:val="32"/>
-              </w:rPr>
-            </w:pPr>
-            <w:r>
-              <w:rPr>
-                <w:sz w:val="32"/>
-                <w:szCs w:val="32"/>
+            <w:shd w:val="clear" w:color="auto" w:fill="auto"/>
+            <w:vAlign w:val="center"/>
+            <w:hideMark/>
+          </w:tcPr>
+          <w:p>
+            <w:pPr>
+              <w:spacing w:after="0" w:line="240" w:lineRule="auto"/>
+              <w:jc w:val="center"/>
+              <w:rPr>
+                <w:rFonts w:ascii="Calibri" w:eastAsia="Times New Roman" w:hAnsi="Calibri" w:cs="Calibri"/>
+                <w:color w:val="000000"/>
+                <w:lang w:eastAsia="en-IN"/>
+              </w:rPr>
+            </w:pPr>
+            <w:r>
+              <w:rPr>
+                <w:rFonts w:ascii="Calibri" w:eastAsia="Times New Roman" w:hAnsi="Calibri" w:cs="Calibri"/>
+                <w:color w:val="000000"/>
+                <w:lang w:eastAsia="en-IN"/>
+              </w:rPr>
+              <w:t>1</w:t>
+            </w:r>
+          </w:p>
+        </w:tc>
+        <w:tc>
+          <w:tcPr>
+            <w:tcW w:w="2332" w:type="dxa"/>
+            <w:tcBorders>
+              <w:top w:val="nil"/>
+              <w:left w:val="nil"/>
+              <w:bottom w:val="single" w:sz="4" w:space="0" w:color="auto"/>
+              <w:right w:val="single" w:sz="4" w:space="0" w:color="auto"/>
+            </w:tcBorders>
+            <w:shd w:val="clear" w:color="auto" w:fill="auto"/>
+            <w:vAlign w:val="center"/>
+            <w:hideMark/>
+          </w:tcPr>
+          <w:p>
+            <w:pPr>
+              <w:spacing w:after="0" w:line="240" w:lineRule="auto"/>
+              <w:jc w:val="center"/>
+              <w:rPr>
+                <w:rFonts w:ascii="Calibri" w:eastAsia="Times New Roman" w:hAnsi="Calibri" w:cs="Calibri"/>
+                <w:color w:val="000000"/>
+                <w:lang w:eastAsia="en-IN"/>
+              </w:rPr>
+            </w:pPr>
+            <w:r>
+              <w:rPr>
+                <w:rFonts w:ascii="Calibri" w:eastAsia="Times New Roman" w:hAnsi="Calibri" w:cs="Calibri"/>
+                <w:color w:val="000000"/>
+                <w:lang w:eastAsia="en-IN"/>
+              </w:rPr>
+              <w:t>Proper A/C Settings</w:t>
+            </w:r>
+          </w:p>
+        </w:tc>
+        <w:tc>
+          <w:tcPr>
+            <w:tcW w:w="4895" w:type="dxa"/>
+            <w:tcBorders>
+              <w:top w:val="nil"/>
+              <w:left w:val="nil"/>
+              <w:bottom w:val="single" w:sz="4" w:space="0" w:color="auto"/>
+              <w:right w:val="single" w:sz="4" w:space="0" w:color="auto"/>
+            </w:tcBorders>
+            <w:shd w:val="clear" w:color="auto" w:fill="auto"/>
+            <w:vAlign w:val="center"/>
+            <w:hideMark/>
+          </w:tcPr>
+          <w:p>
+            <w:pPr>
+              <w:spacing w:after="0" w:line="240" w:lineRule="auto"/>
+              <w:jc w:val="center"/>
+              <w:rPr>
+                <w:rFonts w:ascii="Calibri" w:eastAsia="Times New Roman" w:hAnsi="Calibri" w:cs="Calibri"/>
+                <w:color w:val="000000"/>
+                <w:lang w:eastAsia="en-IN"/>
+              </w:rPr>
+            </w:pPr>
+            <w:r>
+              <w:rPr>
+                <w:rFonts w:ascii="Calibri" w:eastAsia="Times New Roman" w:hAnsi="Calibri" w:cs="Calibri"/>
+                <w:color w:val="000000"/>
+                <w:lang w:eastAsia="en-IN"/>
+              </w:rPr>
+              <w:t xml:space="preserve">Measure frequency of usage of each degree and using it as primary one when ac is made </w:t>
+            </w:r>
+            <w:proofErr w:type="spellStart"/>
+            <w:proofErr w:type="gramStart"/>
+            <w:r>
+              <w:rPr>
+                <w:rFonts w:ascii="Calibri" w:eastAsia="Times New Roman" w:hAnsi="Calibri" w:cs="Calibri"/>
+                <w:color w:val="000000"/>
+                <w:lang w:eastAsia="en-IN"/>
+              </w:rPr>
+              <w:t>on.Storing</w:t>
+            </w:r>
+            <w:proofErr w:type="spellEnd"/>
+            <w:proofErr w:type="gramEnd"/>
+            <w:r>
+              <w:rPr>
+                <w:rFonts w:ascii="Calibri" w:eastAsia="Times New Roman" w:hAnsi="Calibri" w:cs="Calibri"/>
+                <w:color w:val="000000"/>
+                <w:lang w:eastAsia="en-IN"/>
+              </w:rPr>
+              <w:t xml:space="preserve"> historical data and allowing you to analyse patterns and set optimal temperature ranges, etc.</w:t>
+            </w:r>
+          </w:p>
+        </w:tc>
+        <w:tc>
+          <w:tcPr>
+            <w:tcW w:w="1457" w:type="dxa"/>
+            <w:tcBorders>
+              <w:top w:val="nil"/>
+              <w:left w:val="nil"/>
+              <w:bottom w:val="single" w:sz="4" w:space="0" w:color="auto"/>
+              <w:right w:val="single" w:sz="4" w:space="0" w:color="auto"/>
+            </w:tcBorders>
+            <w:shd w:val="clear" w:color="auto" w:fill="auto"/>
+            <w:vAlign w:val="center"/>
+            <w:hideMark/>
+          </w:tcPr>
+          <w:p>
+            <w:pPr>
+              <w:spacing w:after="0" w:line="240" w:lineRule="auto"/>
+              <w:jc w:val="center"/>
+              <w:rPr>
+                <w:rFonts w:ascii="Calibri" w:eastAsia="Times New Roman" w:hAnsi="Calibri" w:cs="Calibri"/>
+                <w:color w:val="000000"/>
+                <w:lang w:eastAsia="en-IN"/>
+              </w:rPr>
+            </w:pPr>
+            <w:r>
+              <w:rPr>
+                <w:rFonts w:ascii="Calibri" w:eastAsia="Times New Roman" w:hAnsi="Calibri" w:cs="Calibri"/>
+                <w:color w:val="000000"/>
+                <w:lang w:eastAsia="en-IN"/>
+              </w:rPr>
+              <w:t>Hashing- to find frequent degree, Arrays/Linked lists- to store data</w:t>
+            </w:r>
+          </w:p>
+        </w:tc>
+      </w:tr>
+      <w:tr>
+        <w:trPr>
+          <w:trHeight w:val="1237"/>
+        </w:trPr>
+        <w:tc>
+          <w:tcPr>
+            <w:tcW w:w="530" w:type="dxa"/>
+            <w:tcBorders>
+              <w:top w:val="nil"/>
+              <w:left w:val="single" w:sz="4" w:space="0" w:color="auto"/>
+              <w:bottom w:val="single" w:sz="4" w:space="0" w:color="auto"/>
+              <w:right w:val="single" w:sz="4" w:space="0" w:color="auto"/>
+            </w:tcBorders>
+            <w:shd w:val="clear" w:color="auto" w:fill="auto"/>
+            <w:vAlign w:val="center"/>
+            <w:hideMark/>
+          </w:tcPr>
+          <w:p>
+            <w:pPr>
+              <w:spacing w:after="0" w:line="240" w:lineRule="auto"/>
+              <w:jc w:val="center"/>
+              <w:rPr>
+                <w:rFonts w:ascii="Calibri" w:eastAsia="Times New Roman" w:hAnsi="Calibri" w:cs="Calibri"/>
+                <w:color w:val="000000"/>
+                <w:lang w:eastAsia="en-IN"/>
+              </w:rPr>
+            </w:pPr>
+            <w:r>
+              <w:rPr>
+                <w:rFonts w:ascii="Calibri" w:eastAsia="Times New Roman" w:hAnsi="Calibri" w:cs="Calibri"/>
+                <w:color w:val="000000"/>
+                <w:lang w:eastAsia="en-IN"/>
+              </w:rPr>
+              <w:t>2</w:t>
+            </w:r>
+          </w:p>
+        </w:tc>
+        <w:tc>
+          <w:tcPr>
+            <w:tcW w:w="2332" w:type="dxa"/>
+            <w:tcBorders>
+              <w:top w:val="nil"/>
+              <w:left w:val="nil"/>
+              <w:bottom w:val="single" w:sz="4" w:space="0" w:color="auto"/>
+              <w:right w:val="single" w:sz="4" w:space="0" w:color="auto"/>
+            </w:tcBorders>
+            <w:shd w:val="clear" w:color="auto" w:fill="auto"/>
+            <w:vAlign w:val="center"/>
+            <w:hideMark/>
+          </w:tcPr>
+          <w:p>
+            <w:pPr>
+              <w:spacing w:after="0" w:line="240" w:lineRule="auto"/>
+              <w:jc w:val="center"/>
+              <w:rPr>
+                <w:rFonts w:ascii="Calibri" w:eastAsia="Times New Roman" w:hAnsi="Calibri" w:cs="Calibri"/>
+                <w:color w:val="000000"/>
+                <w:lang w:eastAsia="en-IN"/>
+              </w:rPr>
+            </w:pPr>
+            <w:r>
+              <w:rPr>
+                <w:rFonts w:ascii="Calibri" w:eastAsia="Times New Roman" w:hAnsi="Calibri" w:cs="Calibri"/>
+                <w:color w:val="000000"/>
+                <w:lang w:eastAsia="en-IN"/>
+              </w:rPr>
+              <w:t>Maintenance of Hygiene in Trains</w:t>
+            </w:r>
+          </w:p>
+        </w:tc>
+        <w:tc>
+          <w:tcPr>
+            <w:tcW w:w="4895" w:type="dxa"/>
+            <w:tcBorders>
+              <w:top w:val="nil"/>
+              <w:left w:val="nil"/>
+              <w:bottom w:val="single" w:sz="4" w:space="0" w:color="auto"/>
+              <w:right w:val="single" w:sz="4" w:space="0" w:color="auto"/>
+            </w:tcBorders>
+            <w:shd w:val="clear" w:color="auto" w:fill="auto"/>
+            <w:vAlign w:val="center"/>
+            <w:hideMark/>
+          </w:tcPr>
+          <w:p>
+            <w:pPr>
+              <w:spacing w:after="0" w:line="240" w:lineRule="auto"/>
+              <w:jc w:val="center"/>
+              <w:rPr>
+                <w:rFonts w:ascii="Calibri" w:eastAsia="Times New Roman" w:hAnsi="Calibri" w:cs="Calibri"/>
+                <w:color w:val="000000"/>
+                <w:lang w:eastAsia="en-IN"/>
+              </w:rPr>
+            </w:pPr>
+            <w:r>
+              <w:rPr>
+                <w:rFonts w:ascii="Calibri" w:eastAsia="Times New Roman" w:hAnsi="Calibri" w:cs="Calibri"/>
+                <w:color w:val="000000"/>
+                <w:lang w:eastAsia="en-IN"/>
+              </w:rPr>
+              <w:t>We can represent each waste bin as a node and when its full, we use deletion operation by generating signal to cleaning staff.</w:t>
+            </w:r>
+          </w:p>
+        </w:tc>
+        <w:tc>
+          <w:tcPr>
+            <w:tcW w:w="1457" w:type="dxa"/>
+            <w:tcBorders>
+              <w:top w:val="nil"/>
+              <w:left w:val="nil"/>
+              <w:bottom w:val="single" w:sz="4" w:space="0" w:color="auto"/>
+              <w:right w:val="single" w:sz="4" w:space="0" w:color="auto"/>
+            </w:tcBorders>
+            <w:shd w:val="clear" w:color="auto" w:fill="auto"/>
+            <w:vAlign w:val="center"/>
+            <w:hideMark/>
+          </w:tcPr>
+          <w:p>
+            <w:pPr>
+              <w:spacing w:after="0" w:line="240" w:lineRule="auto"/>
+              <w:jc w:val="center"/>
+              <w:rPr>
+                <w:rFonts w:ascii="Calibri" w:eastAsia="Times New Roman" w:hAnsi="Calibri" w:cs="Calibri"/>
+                <w:color w:val="000000"/>
+                <w:lang w:eastAsia="en-IN"/>
+              </w:rPr>
+            </w:pPr>
+            <w:r>
+              <w:rPr>
+                <w:rFonts w:ascii="Calibri" w:eastAsia="Times New Roman" w:hAnsi="Calibri" w:cs="Calibri"/>
+                <w:color w:val="000000"/>
+                <w:lang w:eastAsia="en-IN"/>
+              </w:rPr>
+              <w:t>Linked list</w:t>
+            </w:r>
+          </w:p>
+        </w:tc>
+      </w:tr>
+      <w:tr>
+        <w:trPr>
+          <w:trHeight w:val="1680"/>
+        </w:trPr>
+        <w:tc>
+          <w:tcPr>
+            <w:tcW w:w="530" w:type="dxa"/>
+            <w:tcBorders>
+              <w:top w:val="nil"/>
+              <w:left w:val="single" w:sz="4" w:space="0" w:color="auto"/>
+              <w:bottom w:val="single" w:sz="4" w:space="0" w:color="auto"/>
+              <w:right w:val="single" w:sz="4" w:space="0" w:color="auto"/>
+            </w:tcBorders>
+            <w:shd w:val="clear" w:color="auto" w:fill="auto"/>
+            <w:vAlign w:val="center"/>
+            <w:hideMark/>
+          </w:tcPr>
+          <w:p>
+            <w:pPr>
+              <w:spacing w:after="0" w:line="240" w:lineRule="auto"/>
+              <w:jc w:val="center"/>
+              <w:rPr>
+                <w:rFonts w:ascii="Calibri" w:eastAsia="Times New Roman" w:hAnsi="Calibri" w:cs="Calibri"/>
+                <w:color w:val="000000"/>
+                <w:lang w:eastAsia="en-IN"/>
+              </w:rPr>
+            </w:pPr>
+            <w:r>
+              <w:rPr>
+                <w:rFonts w:ascii="Calibri" w:eastAsia="Times New Roman" w:hAnsi="Calibri" w:cs="Calibri"/>
+                <w:color w:val="000000"/>
+                <w:lang w:eastAsia="en-IN"/>
+              </w:rPr>
+              <w:t>3</w:t>
+            </w:r>
+          </w:p>
+        </w:tc>
+        <w:tc>
+          <w:tcPr>
+            <w:tcW w:w="2332" w:type="dxa"/>
+            <w:tcBorders>
+              <w:top w:val="nil"/>
+              <w:left w:val="nil"/>
+              <w:bottom w:val="single" w:sz="4" w:space="0" w:color="auto"/>
+              <w:right w:val="single" w:sz="4" w:space="0" w:color="auto"/>
+            </w:tcBorders>
+            <w:shd w:val="clear" w:color="auto" w:fill="auto"/>
+            <w:vAlign w:val="center"/>
+            <w:hideMark/>
+          </w:tcPr>
+          <w:p>
+            <w:pPr>
+              <w:spacing w:after="0" w:line="240" w:lineRule="auto"/>
+              <w:jc w:val="center"/>
+              <w:rPr>
+                <w:rFonts w:ascii="Calibri" w:eastAsia="Times New Roman" w:hAnsi="Calibri" w:cs="Calibri"/>
+                <w:color w:val="000000"/>
+                <w:lang w:eastAsia="en-IN"/>
+              </w:rPr>
+            </w:pPr>
+            <w:r>
+              <w:rPr>
+                <w:rFonts w:ascii="Calibri" w:eastAsia="Times New Roman" w:hAnsi="Calibri" w:cs="Calibri"/>
+                <w:color w:val="000000"/>
+                <w:lang w:eastAsia="en-IN"/>
               </w:rPr>
               <w:t>Proper Recycle of Waste</w:t>
             </w:r>
@@ -6885,92 +7174,1117 @@
         </w:tc>
         <w:tc>
           <w:tcPr>
-            <w:tcW w:w="4078" w:type="dxa"/>
-            <w:tcBorders>
-              <w:top w:val="single" w:sz="4" w:space="0" w:color="auto"/>
+            <w:tcW w:w="4895" w:type="dxa"/>
+            <w:tcBorders>
+              <w:top w:val="nil"/>
+              <w:left w:val="nil"/>
+              <w:bottom w:val="single" w:sz="4" w:space="0" w:color="auto"/>
+              <w:right w:val="single" w:sz="4" w:space="0" w:color="auto"/>
+            </w:tcBorders>
+            <w:shd w:val="clear" w:color="auto" w:fill="auto"/>
+            <w:vAlign w:val="center"/>
+            <w:hideMark/>
+          </w:tcPr>
+          <w:p>
+            <w:pPr>
+              <w:spacing w:after="0" w:line="240" w:lineRule="auto"/>
+              <w:jc w:val="center"/>
+              <w:rPr>
+                <w:rFonts w:ascii="Calibri" w:eastAsia="Times New Roman" w:hAnsi="Calibri" w:cs="Calibri"/>
+                <w:color w:val="000000"/>
+                <w:lang w:eastAsia="en-IN"/>
+              </w:rPr>
+            </w:pPr>
+            <w:r>
+              <w:rPr>
+                <w:rFonts w:ascii="Calibri" w:eastAsia="Times New Roman" w:hAnsi="Calibri" w:cs="Calibri"/>
+                <w:color w:val="000000"/>
+                <w:lang w:eastAsia="en-IN"/>
+              </w:rPr>
+              <w:t xml:space="preserve">Representing each bin uniquely and whenever the train arrives, waste from each bin is enqueues ensuring first in first out </w:t>
+            </w:r>
+            <w:proofErr w:type="gramStart"/>
+            <w:r>
+              <w:rPr>
+                <w:rFonts w:ascii="Calibri" w:eastAsia="Times New Roman" w:hAnsi="Calibri" w:cs="Calibri"/>
+                <w:color w:val="000000"/>
+                <w:lang w:eastAsia="en-IN"/>
+              </w:rPr>
+              <w:t>order .</w:t>
+            </w:r>
+            <w:proofErr w:type="gramEnd"/>
+            <w:r>
+              <w:rPr>
+                <w:rFonts w:ascii="Calibri" w:eastAsia="Times New Roman" w:hAnsi="Calibri" w:cs="Calibri"/>
+                <w:color w:val="000000"/>
+                <w:lang w:eastAsia="en-IN"/>
+              </w:rPr>
+              <w:t xml:space="preserve"> This creates an organised way of waste collection and recycling</w:t>
+            </w:r>
+          </w:p>
+        </w:tc>
+        <w:tc>
+          <w:tcPr>
+            <w:tcW w:w="1457" w:type="dxa"/>
+            <w:tcBorders>
+              <w:top w:val="nil"/>
+              <w:left w:val="nil"/>
+              <w:bottom w:val="single" w:sz="4" w:space="0" w:color="auto"/>
+              <w:right w:val="single" w:sz="4" w:space="0" w:color="auto"/>
+            </w:tcBorders>
+            <w:shd w:val="clear" w:color="auto" w:fill="auto"/>
+            <w:vAlign w:val="center"/>
+            <w:hideMark/>
+          </w:tcPr>
+          <w:p>
+            <w:pPr>
+              <w:spacing w:after="0" w:line="240" w:lineRule="auto"/>
+              <w:jc w:val="center"/>
+              <w:rPr>
+                <w:rFonts w:ascii="Calibri" w:eastAsia="Times New Roman" w:hAnsi="Calibri" w:cs="Calibri"/>
+                <w:color w:val="000000"/>
+                <w:lang w:eastAsia="en-IN"/>
+              </w:rPr>
+            </w:pPr>
+            <w:r>
+              <w:rPr>
+                <w:rFonts w:ascii="Calibri" w:eastAsia="Times New Roman" w:hAnsi="Calibri" w:cs="Calibri"/>
+                <w:color w:val="000000"/>
+                <w:lang w:eastAsia="en-IN"/>
+              </w:rPr>
+              <w:t>Queues</w:t>
+            </w:r>
+          </w:p>
+        </w:tc>
+      </w:tr>
+      <w:tr>
+        <w:trPr>
+          <w:trHeight w:val="1406"/>
+        </w:trPr>
+        <w:tc>
+          <w:tcPr>
+            <w:tcW w:w="530" w:type="dxa"/>
+            <w:tcBorders>
+              <w:top w:val="nil"/>
               <w:left w:val="single" w:sz="4" w:space="0" w:color="auto"/>
               <w:bottom w:val="single" w:sz="4" w:space="0" w:color="auto"/>
               <w:right w:val="single" w:sz="4" w:space="0" w:color="auto"/>
             </w:tcBorders>
-            <w:hideMark/>
-          </w:tcPr>
-          <w:p>
-            <w:pPr>
-              <w:rPr>
-                <w:sz w:val="28"/>
-                <w:szCs w:val="28"/>
-              </w:rPr>
-            </w:pPr>
-            <w:r>
-              <w:rPr>
-                <w:sz w:val="28"/>
-                <w:szCs w:val="28"/>
-              </w:rPr>
-              <w:t xml:space="preserve">Representing each bin uniquely and whenever the train arrives, waste from each bin is enqueues ensuring first in first out </w:t>
+            <w:shd w:val="clear" w:color="auto" w:fill="auto"/>
+            <w:vAlign w:val="center"/>
+            <w:hideMark/>
+          </w:tcPr>
+          <w:p>
+            <w:pPr>
+              <w:spacing w:after="0" w:line="240" w:lineRule="auto"/>
+              <w:jc w:val="center"/>
+              <w:rPr>
+                <w:rFonts w:ascii="Calibri" w:eastAsia="Times New Roman" w:hAnsi="Calibri" w:cs="Calibri"/>
+                <w:color w:val="000000"/>
+                <w:lang w:eastAsia="en-IN"/>
+              </w:rPr>
+            </w:pPr>
+            <w:r>
+              <w:rPr>
+                <w:rFonts w:ascii="Calibri" w:eastAsia="Times New Roman" w:hAnsi="Calibri" w:cs="Calibri"/>
+                <w:color w:val="000000"/>
+                <w:lang w:eastAsia="en-IN"/>
+              </w:rPr>
+              <w:t>4</w:t>
+            </w:r>
+          </w:p>
+        </w:tc>
+        <w:tc>
+          <w:tcPr>
+            <w:tcW w:w="2332" w:type="dxa"/>
+            <w:tcBorders>
+              <w:top w:val="nil"/>
+              <w:left w:val="nil"/>
+              <w:bottom w:val="single" w:sz="4" w:space="0" w:color="auto"/>
+              <w:right w:val="single" w:sz="4" w:space="0" w:color="auto"/>
+            </w:tcBorders>
+            <w:shd w:val="clear" w:color="auto" w:fill="auto"/>
+            <w:vAlign w:val="center"/>
+            <w:hideMark/>
+          </w:tcPr>
+          <w:p>
+            <w:pPr>
+              <w:spacing w:after="0" w:line="240" w:lineRule="auto"/>
+              <w:jc w:val="center"/>
+              <w:rPr>
+                <w:rFonts w:ascii="Calibri" w:eastAsia="Times New Roman" w:hAnsi="Calibri" w:cs="Calibri"/>
+                <w:color w:val="000000"/>
+                <w:lang w:eastAsia="en-IN"/>
+              </w:rPr>
+            </w:pPr>
+            <w:r>
+              <w:rPr>
+                <w:rFonts w:ascii="Calibri" w:eastAsia="Times New Roman" w:hAnsi="Calibri" w:cs="Calibri"/>
+                <w:color w:val="000000"/>
+                <w:lang w:eastAsia="en-IN"/>
+              </w:rPr>
+              <w:t>Green Initiatives</w:t>
+            </w:r>
+          </w:p>
+        </w:tc>
+        <w:tc>
+          <w:tcPr>
+            <w:tcW w:w="4895" w:type="dxa"/>
+            <w:tcBorders>
+              <w:top w:val="nil"/>
+              <w:left w:val="nil"/>
+              <w:bottom w:val="single" w:sz="4" w:space="0" w:color="auto"/>
+              <w:right w:val="single" w:sz="4" w:space="0" w:color="auto"/>
+            </w:tcBorders>
+            <w:shd w:val="clear" w:color="auto" w:fill="auto"/>
+            <w:vAlign w:val="center"/>
+            <w:hideMark/>
+          </w:tcPr>
+          <w:p>
+            <w:pPr>
+              <w:spacing w:after="0" w:line="240" w:lineRule="auto"/>
+              <w:jc w:val="center"/>
+              <w:rPr>
+                <w:rFonts w:ascii="Calibri" w:eastAsia="Times New Roman" w:hAnsi="Calibri" w:cs="Calibri"/>
+                <w:color w:val="000000"/>
+                <w:lang w:eastAsia="en-IN"/>
+              </w:rPr>
+            </w:pPr>
+            <w:r>
+              <w:rPr>
+                <w:rFonts w:ascii="Calibri" w:eastAsia="Times New Roman" w:hAnsi="Calibri" w:cs="Calibri"/>
+                <w:color w:val="000000"/>
+                <w:lang w:eastAsia="en-IN"/>
+              </w:rPr>
+              <w:t>We can reduce carbon emission by historical data of train movements and store somewhere and utilize it to solve such problems and minimize negative impacts on nature</w:t>
+            </w:r>
+          </w:p>
+        </w:tc>
+        <w:tc>
+          <w:tcPr>
+            <w:tcW w:w="1457" w:type="dxa"/>
+            <w:tcBorders>
+              <w:top w:val="nil"/>
+              <w:left w:val="nil"/>
+              <w:bottom w:val="single" w:sz="4" w:space="0" w:color="auto"/>
+              <w:right w:val="single" w:sz="4" w:space="0" w:color="auto"/>
+            </w:tcBorders>
+            <w:shd w:val="clear" w:color="auto" w:fill="auto"/>
+            <w:vAlign w:val="center"/>
+            <w:hideMark/>
+          </w:tcPr>
+          <w:p>
+            <w:pPr>
+              <w:spacing w:after="0" w:line="240" w:lineRule="auto"/>
+              <w:jc w:val="center"/>
+              <w:rPr>
+                <w:rFonts w:ascii="Calibri" w:eastAsia="Times New Roman" w:hAnsi="Calibri" w:cs="Calibri"/>
+                <w:color w:val="000000"/>
+                <w:lang w:eastAsia="en-IN"/>
+              </w:rPr>
+            </w:pPr>
+            <w:r>
+              <w:rPr>
+                <w:rFonts w:ascii="Calibri" w:eastAsia="Times New Roman" w:hAnsi="Calibri" w:cs="Calibri"/>
+                <w:color w:val="000000"/>
+                <w:lang w:eastAsia="en-IN"/>
+              </w:rPr>
+              <w:t>Arrays</w:t>
+            </w:r>
+          </w:p>
+        </w:tc>
+      </w:tr>
+      <w:tr>
+        <w:trPr>
+          <w:trHeight w:val="1555"/>
+        </w:trPr>
+        <w:tc>
+          <w:tcPr>
+            <w:tcW w:w="530" w:type="dxa"/>
+            <w:tcBorders>
+              <w:top w:val="nil"/>
+              <w:left w:val="single" w:sz="4" w:space="0" w:color="auto"/>
+              <w:bottom w:val="single" w:sz="4" w:space="0" w:color="auto"/>
+              <w:right w:val="single" w:sz="4" w:space="0" w:color="auto"/>
+            </w:tcBorders>
+            <w:shd w:val="clear" w:color="auto" w:fill="auto"/>
+            <w:vAlign w:val="center"/>
+            <w:hideMark/>
+          </w:tcPr>
+          <w:p>
+            <w:pPr>
+              <w:spacing w:after="0" w:line="240" w:lineRule="auto"/>
+              <w:jc w:val="center"/>
+              <w:rPr>
+                <w:rFonts w:ascii="Calibri" w:eastAsia="Times New Roman" w:hAnsi="Calibri" w:cs="Calibri"/>
+                <w:color w:val="000000"/>
+                <w:lang w:eastAsia="en-IN"/>
+              </w:rPr>
+            </w:pPr>
+            <w:r>
+              <w:rPr>
+                <w:rFonts w:ascii="Calibri" w:eastAsia="Times New Roman" w:hAnsi="Calibri" w:cs="Calibri"/>
+                <w:color w:val="000000"/>
+                <w:lang w:eastAsia="en-IN"/>
+              </w:rPr>
+              <w:t>5</w:t>
+            </w:r>
+          </w:p>
+        </w:tc>
+        <w:tc>
+          <w:tcPr>
+            <w:tcW w:w="2332" w:type="dxa"/>
+            <w:tcBorders>
+              <w:top w:val="nil"/>
+              <w:left w:val="nil"/>
+              <w:bottom w:val="single" w:sz="4" w:space="0" w:color="auto"/>
+              <w:right w:val="single" w:sz="4" w:space="0" w:color="auto"/>
+            </w:tcBorders>
+            <w:shd w:val="clear" w:color="auto" w:fill="auto"/>
+            <w:vAlign w:val="center"/>
+            <w:hideMark/>
+          </w:tcPr>
+          <w:p>
+            <w:pPr>
+              <w:spacing w:after="0" w:line="240" w:lineRule="auto"/>
+              <w:jc w:val="center"/>
+              <w:rPr>
+                <w:rFonts w:ascii="Calibri" w:eastAsia="Times New Roman" w:hAnsi="Calibri" w:cs="Calibri"/>
+                <w:color w:val="000000"/>
+                <w:lang w:eastAsia="en-IN"/>
+              </w:rPr>
+            </w:pPr>
+            <w:r>
+              <w:rPr>
+                <w:rFonts w:ascii="Calibri" w:eastAsia="Times New Roman" w:hAnsi="Calibri" w:cs="Calibri"/>
+                <w:color w:val="000000"/>
+                <w:lang w:eastAsia="en-IN"/>
+              </w:rPr>
+              <w:t>Real-Time Monitoring</w:t>
+            </w:r>
+          </w:p>
+        </w:tc>
+        <w:tc>
+          <w:tcPr>
+            <w:tcW w:w="4895" w:type="dxa"/>
+            <w:tcBorders>
+              <w:top w:val="nil"/>
+              <w:left w:val="nil"/>
+              <w:bottom w:val="single" w:sz="4" w:space="0" w:color="auto"/>
+              <w:right w:val="single" w:sz="4" w:space="0" w:color="auto"/>
+            </w:tcBorders>
+            <w:shd w:val="clear" w:color="auto" w:fill="auto"/>
+            <w:vAlign w:val="center"/>
+            <w:hideMark/>
+          </w:tcPr>
+          <w:p>
+            <w:pPr>
+              <w:spacing w:after="0" w:line="240" w:lineRule="auto"/>
+              <w:jc w:val="center"/>
+              <w:rPr>
+                <w:rFonts w:ascii="Calibri" w:eastAsia="Times New Roman" w:hAnsi="Calibri" w:cs="Calibri"/>
+                <w:color w:val="000000"/>
+                <w:lang w:eastAsia="en-IN"/>
+              </w:rPr>
+            </w:pPr>
+            <w:r>
+              <w:rPr>
+                <w:rFonts w:ascii="Calibri" w:eastAsia="Times New Roman" w:hAnsi="Calibri" w:cs="Calibri"/>
+                <w:color w:val="000000"/>
+                <w:lang w:eastAsia="en-IN"/>
+              </w:rPr>
+              <w:t>We can store data of arrival timings of train at different stations anywhere and higher authorities can monitor it and optimize schedules and predict delays. Via network this information gets updated at station</w:t>
+            </w:r>
+          </w:p>
+        </w:tc>
+        <w:tc>
+          <w:tcPr>
+            <w:tcW w:w="1457" w:type="dxa"/>
+            <w:tcBorders>
+              <w:top w:val="nil"/>
+              <w:left w:val="nil"/>
+              <w:bottom w:val="single" w:sz="4" w:space="0" w:color="auto"/>
+              <w:right w:val="single" w:sz="4" w:space="0" w:color="auto"/>
+            </w:tcBorders>
+            <w:shd w:val="clear" w:color="auto" w:fill="auto"/>
+            <w:vAlign w:val="center"/>
+            <w:hideMark/>
+          </w:tcPr>
+          <w:p>
+            <w:pPr>
+              <w:spacing w:after="0" w:line="240" w:lineRule="auto"/>
+              <w:jc w:val="center"/>
+              <w:rPr>
+                <w:rFonts w:ascii="Calibri" w:eastAsia="Times New Roman" w:hAnsi="Calibri" w:cs="Calibri"/>
+                <w:color w:val="000000"/>
+                <w:lang w:eastAsia="en-IN"/>
+              </w:rPr>
+            </w:pPr>
+            <w:r>
+              <w:rPr>
+                <w:rFonts w:ascii="Calibri" w:eastAsia="Times New Roman" w:hAnsi="Calibri" w:cs="Calibri"/>
+                <w:color w:val="000000"/>
+                <w:lang w:eastAsia="en-IN"/>
+              </w:rPr>
+              <w:t>Arrays, Structures</w:t>
+            </w:r>
+          </w:p>
+        </w:tc>
+      </w:tr>
+      <w:tr>
+        <w:trPr>
+          <w:trHeight w:val="926"/>
+        </w:trPr>
+        <w:tc>
+          <w:tcPr>
+            <w:tcW w:w="530" w:type="dxa"/>
+            <w:tcBorders>
+              <w:top w:val="nil"/>
+              <w:left w:val="single" w:sz="4" w:space="0" w:color="auto"/>
+              <w:bottom w:val="single" w:sz="4" w:space="0" w:color="auto"/>
+              <w:right w:val="single" w:sz="4" w:space="0" w:color="auto"/>
+            </w:tcBorders>
+            <w:shd w:val="clear" w:color="auto" w:fill="auto"/>
+            <w:vAlign w:val="center"/>
+            <w:hideMark/>
+          </w:tcPr>
+          <w:p>
+            <w:pPr>
+              <w:spacing w:after="0" w:line="240" w:lineRule="auto"/>
+              <w:jc w:val="center"/>
+              <w:rPr>
+                <w:rFonts w:ascii="Calibri" w:eastAsia="Times New Roman" w:hAnsi="Calibri" w:cs="Calibri"/>
+                <w:color w:val="000000"/>
+                <w:lang w:eastAsia="en-IN"/>
+              </w:rPr>
+            </w:pPr>
+            <w:r>
+              <w:rPr>
+                <w:rFonts w:ascii="Calibri" w:eastAsia="Times New Roman" w:hAnsi="Calibri" w:cs="Calibri"/>
+                <w:color w:val="000000"/>
+                <w:lang w:eastAsia="en-IN"/>
+              </w:rPr>
+              <w:t>6</w:t>
+            </w:r>
+          </w:p>
+        </w:tc>
+        <w:tc>
+          <w:tcPr>
+            <w:tcW w:w="2332" w:type="dxa"/>
+            <w:tcBorders>
+              <w:top w:val="nil"/>
+              <w:left w:val="nil"/>
+              <w:bottom w:val="single" w:sz="4" w:space="0" w:color="auto"/>
+              <w:right w:val="single" w:sz="4" w:space="0" w:color="auto"/>
+            </w:tcBorders>
+            <w:shd w:val="clear" w:color="auto" w:fill="auto"/>
+            <w:vAlign w:val="center"/>
+            <w:hideMark/>
+          </w:tcPr>
+          <w:p>
+            <w:pPr>
+              <w:spacing w:after="0" w:line="240" w:lineRule="auto"/>
+              <w:jc w:val="center"/>
+              <w:rPr>
+                <w:rFonts w:ascii="Calibri" w:eastAsia="Times New Roman" w:hAnsi="Calibri" w:cs="Calibri"/>
+                <w:color w:val="000000"/>
+                <w:lang w:eastAsia="en-IN"/>
+              </w:rPr>
+            </w:pPr>
+            <w:r>
+              <w:rPr>
+                <w:rFonts w:ascii="Calibri" w:eastAsia="Times New Roman" w:hAnsi="Calibri" w:cs="Calibri"/>
+                <w:color w:val="000000"/>
+                <w:lang w:eastAsia="en-IN"/>
+              </w:rPr>
+              <w:t>Assisting Passengers in Train</w:t>
+            </w:r>
+          </w:p>
+        </w:tc>
+        <w:tc>
+          <w:tcPr>
+            <w:tcW w:w="4895" w:type="dxa"/>
+            <w:tcBorders>
+              <w:top w:val="nil"/>
+              <w:left w:val="nil"/>
+              <w:bottom w:val="single" w:sz="4" w:space="0" w:color="auto"/>
+              <w:right w:val="single" w:sz="4" w:space="0" w:color="auto"/>
+            </w:tcBorders>
+            <w:shd w:val="clear" w:color="auto" w:fill="auto"/>
+            <w:vAlign w:val="center"/>
+            <w:hideMark/>
+          </w:tcPr>
+          <w:p>
+            <w:pPr>
+              <w:spacing w:after="0" w:line="240" w:lineRule="auto"/>
+              <w:jc w:val="center"/>
+              <w:rPr>
+                <w:rFonts w:ascii="Calibri" w:eastAsia="Times New Roman" w:hAnsi="Calibri" w:cs="Calibri"/>
+                <w:color w:val="000000"/>
+                <w:lang w:eastAsia="en-IN"/>
+              </w:rPr>
+            </w:pPr>
+            <w:r>
+              <w:rPr>
+                <w:rFonts w:ascii="Calibri" w:eastAsia="Times New Roman" w:hAnsi="Calibri" w:cs="Calibri"/>
+                <w:color w:val="000000"/>
+                <w:lang w:eastAsia="en-IN"/>
+              </w:rPr>
+              <w:t xml:space="preserve">We can store all information of </w:t>
             </w:r>
             <w:proofErr w:type="gramStart"/>
             <w:r>
               <w:rPr>
-                <w:sz w:val="28"/>
-                <w:szCs w:val="28"/>
-              </w:rPr>
-              <w:t>order .</w:t>
+                <w:rFonts w:ascii="Calibri" w:eastAsia="Times New Roman" w:hAnsi="Calibri" w:cs="Calibri"/>
+                <w:color w:val="000000"/>
+                <w:lang w:eastAsia="en-IN"/>
+              </w:rPr>
+              <w:t>passengers ,updating</w:t>
             </w:r>
             <w:proofErr w:type="gramEnd"/>
             <w:r>
               <w:rPr>
-                <w:sz w:val="28"/>
-                <w:szCs w:val="28"/>
-              </w:rPr>
-              <w:t xml:space="preserve"> This creates an organised way of waste collection and recycling</w:t>
-            </w:r>
-          </w:p>
-        </w:tc>
-        <w:tc>
-          <w:tcPr>
-            <w:tcW w:w="334" w:type="dxa"/>
-            <w:tcBorders>
-              <w:top w:val="single" w:sz="4" w:space="0" w:color="auto"/>
+                <w:rFonts w:ascii="Calibri" w:eastAsia="Times New Roman" w:hAnsi="Calibri" w:cs="Calibri"/>
+                <w:color w:val="000000"/>
+                <w:lang w:eastAsia="en-IN"/>
+              </w:rPr>
+              <w:t xml:space="preserve"> it at station and assisting passengers with specific needs and ensuring that they reach their destination safely</w:t>
+            </w:r>
+          </w:p>
+        </w:tc>
+        <w:tc>
+          <w:tcPr>
+            <w:tcW w:w="1457" w:type="dxa"/>
+            <w:tcBorders>
+              <w:top w:val="nil"/>
+              <w:left w:val="nil"/>
+              <w:bottom w:val="single" w:sz="4" w:space="0" w:color="auto"/>
+              <w:right w:val="single" w:sz="4" w:space="0" w:color="auto"/>
+            </w:tcBorders>
+            <w:shd w:val="clear" w:color="auto" w:fill="auto"/>
+            <w:vAlign w:val="center"/>
+            <w:hideMark/>
+          </w:tcPr>
+          <w:p>
+            <w:pPr>
+              <w:spacing w:after="0" w:line="240" w:lineRule="auto"/>
+              <w:jc w:val="center"/>
+              <w:rPr>
+                <w:rFonts w:ascii="Calibri" w:eastAsia="Times New Roman" w:hAnsi="Calibri" w:cs="Calibri"/>
+                <w:color w:val="000000"/>
+                <w:lang w:eastAsia="en-IN"/>
+              </w:rPr>
+            </w:pPr>
+            <w:r>
+              <w:rPr>
+                <w:rFonts w:ascii="Calibri" w:eastAsia="Times New Roman" w:hAnsi="Calibri" w:cs="Calibri"/>
+                <w:color w:val="000000"/>
+                <w:lang w:eastAsia="en-IN"/>
+              </w:rPr>
+              <w:t>Arrays, Structures</w:t>
+            </w:r>
+          </w:p>
+        </w:tc>
+      </w:tr>
+      <w:tr>
+        <w:trPr>
+          <w:trHeight w:val="841"/>
+        </w:trPr>
+        <w:tc>
+          <w:tcPr>
+            <w:tcW w:w="530" w:type="dxa"/>
+            <w:tcBorders>
+              <w:top w:val="nil"/>
               <w:left w:val="single" w:sz="4" w:space="0" w:color="auto"/>
               <w:bottom w:val="single" w:sz="4" w:space="0" w:color="auto"/>
               <w:right w:val="single" w:sz="4" w:space="0" w:color="auto"/>
             </w:tcBorders>
-            <w:hideMark/>
-          </w:tcPr>
-          <w:p>
-            <w:r>
-              <w:rPr>
-                <w:sz w:val="32"/>
-                <w:szCs w:val="32"/>
-              </w:rPr>
-              <w:t>B. R. Abhishek</w:t>
-            </w:r>
-          </w:p>
-        </w:tc>
-        <w:tc>
-          <w:tcPr>
-            <w:tcW w:w="3351" w:type="dxa"/>
-            <w:tcBorders>
-              <w:top w:val="single" w:sz="4" w:space="0" w:color="auto"/>
+            <w:shd w:val="clear" w:color="auto" w:fill="auto"/>
+            <w:vAlign w:val="center"/>
+            <w:hideMark/>
+          </w:tcPr>
+          <w:p>
+            <w:pPr>
+              <w:spacing w:after="0" w:line="240" w:lineRule="auto"/>
+              <w:jc w:val="center"/>
+              <w:rPr>
+                <w:rFonts w:ascii="Calibri" w:eastAsia="Times New Roman" w:hAnsi="Calibri" w:cs="Calibri"/>
+                <w:color w:val="000000"/>
+                <w:lang w:eastAsia="en-IN"/>
+              </w:rPr>
+            </w:pPr>
+            <w:r>
+              <w:rPr>
+                <w:rFonts w:ascii="Calibri" w:eastAsia="Times New Roman" w:hAnsi="Calibri" w:cs="Calibri"/>
+                <w:color w:val="000000"/>
+                <w:lang w:eastAsia="en-IN"/>
+              </w:rPr>
+              <w:t>7</w:t>
+            </w:r>
+          </w:p>
+        </w:tc>
+        <w:tc>
+          <w:tcPr>
+            <w:tcW w:w="2332" w:type="dxa"/>
+            <w:tcBorders>
+              <w:top w:val="nil"/>
+              <w:left w:val="nil"/>
+              <w:bottom w:val="single" w:sz="4" w:space="0" w:color="auto"/>
+              <w:right w:val="single" w:sz="4" w:space="0" w:color="auto"/>
+            </w:tcBorders>
+            <w:shd w:val="clear" w:color="auto" w:fill="auto"/>
+            <w:vAlign w:val="center"/>
+            <w:hideMark/>
+          </w:tcPr>
+          <w:p>
+            <w:pPr>
+              <w:spacing w:after="0" w:line="240" w:lineRule="auto"/>
+              <w:jc w:val="center"/>
+              <w:rPr>
+                <w:rFonts w:ascii="Calibri" w:eastAsia="Times New Roman" w:hAnsi="Calibri" w:cs="Calibri"/>
+                <w:color w:val="000000"/>
+                <w:lang w:eastAsia="en-IN"/>
+              </w:rPr>
+            </w:pPr>
+            <w:r>
+              <w:rPr>
+                <w:rFonts w:ascii="Calibri" w:eastAsia="Times New Roman" w:hAnsi="Calibri" w:cs="Calibri"/>
+                <w:color w:val="000000"/>
+                <w:lang w:eastAsia="en-IN"/>
+              </w:rPr>
+              <w:t>Work Space Provisions</w:t>
+            </w:r>
+          </w:p>
+        </w:tc>
+        <w:tc>
+          <w:tcPr>
+            <w:tcW w:w="4895" w:type="dxa"/>
+            <w:tcBorders>
+              <w:top w:val="nil"/>
+              <w:left w:val="nil"/>
+              <w:bottom w:val="single" w:sz="4" w:space="0" w:color="auto"/>
+              <w:right w:val="single" w:sz="4" w:space="0" w:color="auto"/>
+            </w:tcBorders>
+            <w:shd w:val="clear" w:color="auto" w:fill="auto"/>
+            <w:vAlign w:val="center"/>
+            <w:hideMark/>
+          </w:tcPr>
+          <w:p>
+            <w:pPr>
+              <w:spacing w:after="0" w:line="240" w:lineRule="auto"/>
+              <w:jc w:val="center"/>
+              <w:rPr>
+                <w:rFonts w:ascii="Calibri" w:eastAsia="Times New Roman" w:hAnsi="Calibri" w:cs="Calibri"/>
+                <w:color w:val="000000"/>
+                <w:lang w:eastAsia="en-IN"/>
+              </w:rPr>
+            </w:pPr>
+            <w:r>
+              <w:rPr>
+                <w:rFonts w:ascii="Calibri" w:eastAsia="Times New Roman" w:hAnsi="Calibri" w:cs="Calibri"/>
+                <w:color w:val="000000"/>
+                <w:lang w:eastAsia="en-IN"/>
+              </w:rPr>
+              <w:t xml:space="preserve">If we have multiple trains travelling on same track then we can store their information such as departure time, </w:t>
+            </w:r>
+            <w:proofErr w:type="gramStart"/>
+            <w:r>
+              <w:rPr>
+                <w:rFonts w:ascii="Calibri" w:eastAsia="Times New Roman" w:hAnsi="Calibri" w:cs="Calibri"/>
+                <w:color w:val="000000"/>
+                <w:lang w:eastAsia="en-IN"/>
+              </w:rPr>
+              <w:t>destination ,</w:t>
+            </w:r>
+            <w:proofErr w:type="gramEnd"/>
+            <w:r>
+              <w:rPr>
+                <w:rFonts w:ascii="Calibri" w:eastAsia="Times New Roman" w:hAnsi="Calibri" w:cs="Calibri"/>
+                <w:color w:val="000000"/>
+                <w:lang w:eastAsia="en-IN"/>
+              </w:rPr>
+              <w:t xml:space="preserve"> expected arrival and stop before any train clashes and even train delays and cancelations can be managed.</w:t>
+            </w:r>
+          </w:p>
+        </w:tc>
+        <w:tc>
+          <w:tcPr>
+            <w:tcW w:w="1457" w:type="dxa"/>
+            <w:tcBorders>
+              <w:top w:val="nil"/>
+              <w:left w:val="nil"/>
+              <w:bottom w:val="single" w:sz="4" w:space="0" w:color="auto"/>
+              <w:right w:val="single" w:sz="4" w:space="0" w:color="auto"/>
+            </w:tcBorders>
+            <w:shd w:val="clear" w:color="auto" w:fill="auto"/>
+            <w:vAlign w:val="center"/>
+            <w:hideMark/>
+          </w:tcPr>
+          <w:p>
+            <w:pPr>
+              <w:spacing w:after="0" w:line="240" w:lineRule="auto"/>
+              <w:jc w:val="center"/>
+              <w:rPr>
+                <w:rFonts w:ascii="Calibri" w:eastAsia="Times New Roman" w:hAnsi="Calibri" w:cs="Calibri"/>
+                <w:color w:val="000000"/>
+                <w:lang w:eastAsia="en-IN"/>
+              </w:rPr>
+            </w:pPr>
+            <w:r>
+              <w:rPr>
+                <w:rFonts w:ascii="Calibri" w:eastAsia="Times New Roman" w:hAnsi="Calibri" w:cs="Calibri"/>
+                <w:color w:val="000000"/>
+                <w:lang w:eastAsia="en-IN"/>
+              </w:rPr>
+              <w:t>Linked list</w:t>
+            </w:r>
+          </w:p>
+        </w:tc>
+      </w:tr>
+      <w:tr>
+        <w:trPr>
+          <w:trHeight w:val="132"/>
+        </w:trPr>
+        <w:tc>
+          <w:tcPr>
+            <w:tcW w:w="530" w:type="dxa"/>
+            <w:tcBorders>
+              <w:top w:val="nil"/>
               <w:left w:val="single" w:sz="4" w:space="0" w:color="auto"/>
               <w:bottom w:val="single" w:sz="4" w:space="0" w:color="auto"/>
               <w:right w:val="single" w:sz="4" w:space="0" w:color="auto"/>
             </w:tcBorders>
-            <w:hideMark/>
-          </w:tcPr>
-          <w:p>
-            <w:pPr>
-              <w:rPr>
-                <w:sz w:val="32"/>
-                <w:szCs w:val="32"/>
-              </w:rPr>
-            </w:pPr>
-            <w:r>
-              <w:rPr>
-                <w:sz w:val="32"/>
-                <w:szCs w:val="32"/>
+            <w:shd w:val="clear" w:color="auto" w:fill="auto"/>
+            <w:vAlign w:val="center"/>
+            <w:hideMark/>
+          </w:tcPr>
+          <w:p>
+            <w:pPr>
+              <w:spacing w:after="0" w:line="240" w:lineRule="auto"/>
+              <w:jc w:val="center"/>
+              <w:rPr>
+                <w:rFonts w:ascii="Calibri" w:eastAsia="Times New Roman" w:hAnsi="Calibri" w:cs="Calibri"/>
+                <w:color w:val="000000"/>
+                <w:lang w:eastAsia="en-IN"/>
+              </w:rPr>
+            </w:pPr>
+            <w:r>
+              <w:rPr>
+                <w:rFonts w:ascii="Calibri" w:eastAsia="Times New Roman" w:hAnsi="Calibri" w:cs="Calibri"/>
+                <w:color w:val="000000"/>
+                <w:lang w:eastAsia="en-IN"/>
+              </w:rPr>
+              <w:t>8</w:t>
+            </w:r>
+          </w:p>
+        </w:tc>
+        <w:tc>
+          <w:tcPr>
+            <w:tcW w:w="2332" w:type="dxa"/>
+            <w:tcBorders>
+              <w:top w:val="nil"/>
+              <w:left w:val="nil"/>
+              <w:bottom w:val="single" w:sz="4" w:space="0" w:color="auto"/>
+              <w:right w:val="single" w:sz="4" w:space="0" w:color="auto"/>
+            </w:tcBorders>
+            <w:shd w:val="clear" w:color="auto" w:fill="auto"/>
+            <w:vAlign w:val="center"/>
+            <w:hideMark/>
+          </w:tcPr>
+          <w:p>
+            <w:pPr>
+              <w:spacing w:after="0" w:line="240" w:lineRule="auto"/>
+              <w:jc w:val="center"/>
+              <w:rPr>
+                <w:rFonts w:ascii="Calibri" w:eastAsia="Times New Roman" w:hAnsi="Calibri" w:cs="Calibri"/>
+                <w:color w:val="000000"/>
+                <w:lang w:eastAsia="en-IN"/>
+              </w:rPr>
+            </w:pPr>
+            <w:r>
+              <w:rPr>
+                <w:rFonts w:ascii="Calibri" w:eastAsia="Times New Roman" w:hAnsi="Calibri" w:cs="Calibri"/>
+                <w:color w:val="000000"/>
+                <w:lang w:eastAsia="en-IN"/>
+              </w:rPr>
+              <w:t>Wi-Fi Facilities</w:t>
+            </w:r>
+          </w:p>
+        </w:tc>
+        <w:tc>
+          <w:tcPr>
+            <w:tcW w:w="4895" w:type="dxa"/>
+            <w:tcBorders>
+              <w:top w:val="nil"/>
+              <w:left w:val="nil"/>
+              <w:bottom w:val="single" w:sz="4" w:space="0" w:color="auto"/>
+              <w:right w:val="single" w:sz="4" w:space="0" w:color="auto"/>
+            </w:tcBorders>
+            <w:shd w:val="clear" w:color="auto" w:fill="auto"/>
+            <w:vAlign w:val="center"/>
+            <w:hideMark/>
+          </w:tcPr>
+          <w:p>
+            <w:pPr>
+              <w:spacing w:after="0" w:line="240" w:lineRule="auto"/>
+              <w:jc w:val="center"/>
+              <w:rPr>
+                <w:rFonts w:ascii="Calibri" w:eastAsia="Times New Roman" w:hAnsi="Calibri" w:cs="Calibri"/>
+                <w:color w:val="000000"/>
+                <w:lang w:eastAsia="en-IN"/>
+              </w:rPr>
+            </w:pPr>
+            <w:r>
+              <w:rPr>
+                <w:rFonts w:ascii="Calibri" w:eastAsia="Times New Roman" w:hAnsi="Calibri" w:cs="Calibri"/>
+                <w:color w:val="000000"/>
+                <w:lang w:eastAsia="en-IN"/>
+              </w:rPr>
+              <w:t xml:space="preserve">We can prioritize and control access by First in first out </w:t>
+            </w:r>
+            <w:proofErr w:type="gramStart"/>
+            <w:r>
+              <w:rPr>
+                <w:rFonts w:ascii="Calibri" w:eastAsia="Times New Roman" w:hAnsi="Calibri" w:cs="Calibri"/>
+                <w:color w:val="000000"/>
+                <w:lang w:eastAsia="en-IN"/>
+              </w:rPr>
+              <w:t>system .</w:t>
+            </w:r>
+            <w:proofErr w:type="gramEnd"/>
+            <w:r>
+              <w:rPr>
+                <w:rFonts w:ascii="Calibri" w:eastAsia="Times New Roman" w:hAnsi="Calibri" w:cs="Calibri"/>
+                <w:color w:val="000000"/>
+                <w:lang w:eastAsia="en-IN"/>
+              </w:rPr>
+              <w:t xml:space="preserve"> Passengers who request to join are enqueued and </w:t>
+            </w:r>
+            <w:proofErr w:type="spellStart"/>
+            <w:r>
+              <w:rPr>
+                <w:rFonts w:ascii="Calibri" w:eastAsia="Times New Roman" w:hAnsi="Calibri" w:cs="Calibri"/>
+                <w:color w:val="000000"/>
+                <w:lang w:eastAsia="en-IN"/>
+              </w:rPr>
+              <w:t>wifi</w:t>
+            </w:r>
+            <w:proofErr w:type="spellEnd"/>
+            <w:r>
+              <w:rPr>
+                <w:rFonts w:ascii="Calibri" w:eastAsia="Times New Roman" w:hAnsi="Calibri" w:cs="Calibri"/>
+                <w:color w:val="000000"/>
+                <w:lang w:eastAsia="en-IN"/>
+              </w:rPr>
+              <w:t xml:space="preserve"> speed and limit is decided by factors like ticket class, etc which enhances overall quality of service</w:t>
+            </w:r>
+          </w:p>
+        </w:tc>
+        <w:tc>
+          <w:tcPr>
+            <w:tcW w:w="1457" w:type="dxa"/>
+            <w:tcBorders>
+              <w:top w:val="nil"/>
+              <w:left w:val="nil"/>
+              <w:bottom w:val="single" w:sz="4" w:space="0" w:color="auto"/>
+              <w:right w:val="single" w:sz="4" w:space="0" w:color="auto"/>
+            </w:tcBorders>
+            <w:shd w:val="clear" w:color="auto" w:fill="auto"/>
+            <w:vAlign w:val="center"/>
+            <w:hideMark/>
+          </w:tcPr>
+          <w:p>
+            <w:pPr>
+              <w:spacing w:after="0" w:line="240" w:lineRule="auto"/>
+              <w:jc w:val="center"/>
+              <w:rPr>
+                <w:rFonts w:ascii="Calibri" w:eastAsia="Times New Roman" w:hAnsi="Calibri" w:cs="Calibri"/>
+                <w:color w:val="000000"/>
+                <w:lang w:eastAsia="en-IN"/>
+              </w:rPr>
+            </w:pPr>
+            <w:r>
+              <w:rPr>
+                <w:rFonts w:ascii="Calibri" w:eastAsia="Times New Roman" w:hAnsi="Calibri" w:cs="Calibri"/>
+                <w:color w:val="000000"/>
+                <w:lang w:eastAsia="en-IN"/>
               </w:rPr>
               <w:t>Queues</w:t>
+            </w:r>
+          </w:p>
+        </w:tc>
+      </w:tr>
+      <w:tr>
+        <w:trPr>
+          <w:trHeight w:val="1630"/>
+        </w:trPr>
+        <w:tc>
+          <w:tcPr>
+            <w:tcW w:w="530" w:type="dxa"/>
+            <w:tcBorders>
+              <w:top w:val="nil"/>
+              <w:left w:val="single" w:sz="4" w:space="0" w:color="auto"/>
+              <w:bottom w:val="single" w:sz="4" w:space="0" w:color="auto"/>
+              <w:right w:val="single" w:sz="4" w:space="0" w:color="auto"/>
+            </w:tcBorders>
+            <w:shd w:val="clear" w:color="auto" w:fill="auto"/>
+            <w:vAlign w:val="center"/>
+            <w:hideMark/>
+          </w:tcPr>
+          <w:p>
+            <w:pPr>
+              <w:spacing w:after="0" w:line="240" w:lineRule="auto"/>
+              <w:jc w:val="center"/>
+              <w:rPr>
+                <w:rFonts w:ascii="Calibri" w:eastAsia="Times New Roman" w:hAnsi="Calibri" w:cs="Calibri"/>
+                <w:color w:val="000000"/>
+                <w:lang w:eastAsia="en-IN"/>
+              </w:rPr>
+            </w:pPr>
+            <w:r>
+              <w:rPr>
+                <w:rFonts w:ascii="Calibri" w:eastAsia="Times New Roman" w:hAnsi="Calibri" w:cs="Calibri"/>
+                <w:color w:val="000000"/>
+                <w:lang w:eastAsia="en-IN"/>
+              </w:rPr>
+              <w:lastRenderedPageBreak/>
+              <w:t>9</w:t>
+            </w:r>
+          </w:p>
+        </w:tc>
+        <w:tc>
+          <w:tcPr>
+            <w:tcW w:w="2332" w:type="dxa"/>
+            <w:tcBorders>
+              <w:top w:val="nil"/>
+              <w:left w:val="nil"/>
+              <w:bottom w:val="single" w:sz="4" w:space="0" w:color="auto"/>
+              <w:right w:val="single" w:sz="4" w:space="0" w:color="auto"/>
+            </w:tcBorders>
+            <w:shd w:val="clear" w:color="auto" w:fill="auto"/>
+            <w:vAlign w:val="center"/>
+            <w:hideMark/>
+          </w:tcPr>
+          <w:p>
+            <w:pPr>
+              <w:spacing w:after="0" w:line="240" w:lineRule="auto"/>
+              <w:jc w:val="center"/>
+              <w:rPr>
+                <w:rFonts w:ascii="Calibri" w:eastAsia="Times New Roman" w:hAnsi="Calibri" w:cs="Calibri"/>
+                <w:color w:val="000000"/>
+                <w:lang w:eastAsia="en-IN"/>
+              </w:rPr>
+            </w:pPr>
+            <w:r>
+              <w:rPr>
+                <w:rFonts w:ascii="Calibri" w:eastAsia="Times New Roman" w:hAnsi="Calibri" w:cs="Calibri"/>
+                <w:color w:val="000000"/>
+                <w:lang w:eastAsia="en-IN"/>
+              </w:rPr>
+              <w:t>Modernized Infrastructure</w:t>
+            </w:r>
+          </w:p>
+        </w:tc>
+        <w:tc>
+          <w:tcPr>
+            <w:tcW w:w="4895" w:type="dxa"/>
+            <w:tcBorders>
+              <w:top w:val="nil"/>
+              <w:left w:val="nil"/>
+              <w:bottom w:val="single" w:sz="4" w:space="0" w:color="auto"/>
+              <w:right w:val="single" w:sz="4" w:space="0" w:color="auto"/>
+            </w:tcBorders>
+            <w:shd w:val="clear" w:color="auto" w:fill="auto"/>
+            <w:vAlign w:val="center"/>
+            <w:hideMark/>
+          </w:tcPr>
+          <w:p>
+            <w:pPr>
+              <w:spacing w:after="0" w:line="240" w:lineRule="auto"/>
+              <w:jc w:val="center"/>
+              <w:rPr>
+                <w:rFonts w:ascii="Calibri" w:eastAsia="Times New Roman" w:hAnsi="Calibri" w:cs="Calibri"/>
+                <w:color w:val="000000"/>
+                <w:lang w:eastAsia="en-IN"/>
+              </w:rPr>
+            </w:pPr>
+            <w:r>
+              <w:rPr>
+                <w:rFonts w:ascii="Calibri" w:eastAsia="Times New Roman" w:hAnsi="Calibri" w:cs="Calibri"/>
+                <w:color w:val="000000"/>
+                <w:lang w:eastAsia="en-IN"/>
+              </w:rPr>
+              <w:t>We can store each seat as an element of array and mark as booked and available which simplify the ticket issuing procedure. We can even use linked lists to manage schedules of each train by storing their details.</w:t>
+            </w:r>
+          </w:p>
+        </w:tc>
+        <w:tc>
+          <w:tcPr>
+            <w:tcW w:w="1457" w:type="dxa"/>
+            <w:tcBorders>
+              <w:top w:val="nil"/>
+              <w:left w:val="nil"/>
+              <w:bottom w:val="single" w:sz="4" w:space="0" w:color="auto"/>
+              <w:right w:val="single" w:sz="4" w:space="0" w:color="auto"/>
+            </w:tcBorders>
+            <w:shd w:val="clear" w:color="auto" w:fill="auto"/>
+            <w:vAlign w:val="center"/>
+            <w:hideMark/>
+          </w:tcPr>
+          <w:p>
+            <w:pPr>
+              <w:spacing w:after="0" w:line="240" w:lineRule="auto"/>
+              <w:jc w:val="center"/>
+              <w:rPr>
+                <w:rFonts w:ascii="Calibri" w:eastAsia="Times New Roman" w:hAnsi="Calibri" w:cs="Calibri"/>
+                <w:color w:val="000000"/>
+                <w:lang w:eastAsia="en-IN"/>
+              </w:rPr>
+            </w:pPr>
+            <w:r>
+              <w:rPr>
+                <w:rFonts w:ascii="Calibri" w:eastAsia="Times New Roman" w:hAnsi="Calibri" w:cs="Calibri"/>
+                <w:color w:val="000000"/>
+                <w:lang w:eastAsia="en-IN"/>
+              </w:rPr>
+              <w:t>Arrays, Linked lists</w:t>
+            </w:r>
+          </w:p>
+        </w:tc>
+      </w:tr>
+      <w:tr>
+        <w:trPr>
+          <w:trHeight w:val="1798"/>
+        </w:trPr>
+        <w:tc>
+          <w:tcPr>
+            <w:tcW w:w="530" w:type="dxa"/>
+            <w:tcBorders>
+              <w:top w:val="nil"/>
+              <w:left w:val="single" w:sz="4" w:space="0" w:color="auto"/>
+              <w:bottom w:val="single" w:sz="4" w:space="0" w:color="auto"/>
+              <w:right w:val="single" w:sz="4" w:space="0" w:color="auto"/>
+            </w:tcBorders>
+            <w:shd w:val="clear" w:color="auto" w:fill="auto"/>
+            <w:vAlign w:val="center"/>
+            <w:hideMark/>
+          </w:tcPr>
+          <w:p>
+            <w:pPr>
+              <w:spacing w:after="0" w:line="240" w:lineRule="auto"/>
+              <w:jc w:val="center"/>
+              <w:rPr>
+                <w:rFonts w:ascii="Calibri" w:eastAsia="Times New Roman" w:hAnsi="Calibri" w:cs="Calibri"/>
+                <w:color w:val="000000"/>
+                <w:lang w:eastAsia="en-IN"/>
+              </w:rPr>
+            </w:pPr>
+            <w:r>
+              <w:rPr>
+                <w:rFonts w:ascii="Calibri" w:eastAsia="Times New Roman" w:hAnsi="Calibri" w:cs="Calibri"/>
+                <w:color w:val="000000"/>
+                <w:lang w:eastAsia="en-IN"/>
+              </w:rPr>
+              <w:t>10</w:t>
+            </w:r>
+          </w:p>
+        </w:tc>
+        <w:tc>
+          <w:tcPr>
+            <w:tcW w:w="2332" w:type="dxa"/>
+            <w:tcBorders>
+              <w:top w:val="nil"/>
+              <w:left w:val="nil"/>
+              <w:bottom w:val="single" w:sz="4" w:space="0" w:color="auto"/>
+              <w:right w:val="single" w:sz="4" w:space="0" w:color="auto"/>
+            </w:tcBorders>
+            <w:shd w:val="clear" w:color="auto" w:fill="auto"/>
+            <w:vAlign w:val="center"/>
+            <w:hideMark/>
+          </w:tcPr>
+          <w:p>
+            <w:pPr>
+              <w:spacing w:after="0" w:line="240" w:lineRule="auto"/>
+              <w:jc w:val="center"/>
+              <w:rPr>
+                <w:rFonts w:ascii="Calibri" w:eastAsia="Times New Roman" w:hAnsi="Calibri" w:cs="Calibri"/>
+                <w:color w:val="000000"/>
+                <w:lang w:eastAsia="en-IN"/>
+              </w:rPr>
+            </w:pPr>
+            <w:r>
+              <w:rPr>
+                <w:rFonts w:ascii="Calibri" w:eastAsia="Times New Roman" w:hAnsi="Calibri" w:cs="Calibri"/>
+                <w:color w:val="000000"/>
+                <w:lang w:eastAsia="en-IN"/>
+              </w:rPr>
+              <w:t>Signals and Communication System</w:t>
+            </w:r>
+          </w:p>
+        </w:tc>
+        <w:tc>
+          <w:tcPr>
+            <w:tcW w:w="4895" w:type="dxa"/>
+            <w:tcBorders>
+              <w:top w:val="nil"/>
+              <w:left w:val="nil"/>
+              <w:bottom w:val="single" w:sz="4" w:space="0" w:color="auto"/>
+              <w:right w:val="single" w:sz="4" w:space="0" w:color="auto"/>
+            </w:tcBorders>
+            <w:shd w:val="clear" w:color="auto" w:fill="auto"/>
+            <w:vAlign w:val="center"/>
+            <w:hideMark/>
+          </w:tcPr>
+          <w:p>
+            <w:pPr>
+              <w:spacing w:after="0" w:line="240" w:lineRule="auto"/>
+              <w:jc w:val="center"/>
+              <w:rPr>
+                <w:rFonts w:ascii="Calibri" w:eastAsia="Times New Roman" w:hAnsi="Calibri" w:cs="Calibri"/>
+                <w:color w:val="000000"/>
+                <w:lang w:eastAsia="en-IN"/>
+              </w:rPr>
+            </w:pPr>
+            <w:r>
+              <w:rPr>
+                <w:rFonts w:ascii="Calibri" w:eastAsia="Times New Roman" w:hAnsi="Calibri" w:cs="Calibri"/>
+                <w:color w:val="000000"/>
+                <w:lang w:eastAsia="en-IN"/>
+              </w:rPr>
+              <w:t>We can store the data of trains and use it to properly dispatch trains from station. An example is, Trains arriving at station are recorded and trains leave in first in first out manner which smoothens the flow of traffic and minimize the delays that might have occurred</w:t>
+            </w:r>
+          </w:p>
+        </w:tc>
+        <w:tc>
+          <w:tcPr>
+            <w:tcW w:w="1457" w:type="dxa"/>
+            <w:tcBorders>
+              <w:top w:val="nil"/>
+              <w:left w:val="nil"/>
+              <w:bottom w:val="single" w:sz="4" w:space="0" w:color="auto"/>
+              <w:right w:val="single" w:sz="4" w:space="0" w:color="auto"/>
+            </w:tcBorders>
+            <w:shd w:val="clear" w:color="auto" w:fill="auto"/>
+            <w:vAlign w:val="center"/>
+            <w:hideMark/>
+          </w:tcPr>
+          <w:p>
+            <w:pPr>
+              <w:spacing w:after="0" w:line="240" w:lineRule="auto"/>
+              <w:jc w:val="center"/>
+              <w:rPr>
+                <w:rFonts w:ascii="Calibri" w:eastAsia="Times New Roman" w:hAnsi="Calibri" w:cs="Calibri"/>
+                <w:color w:val="000000"/>
+                <w:lang w:eastAsia="en-IN"/>
+              </w:rPr>
+            </w:pPr>
+            <w:r>
+              <w:rPr>
+                <w:rFonts w:ascii="Calibri" w:eastAsia="Times New Roman" w:hAnsi="Calibri" w:cs="Calibri"/>
+                <w:color w:val="000000"/>
+                <w:lang w:eastAsia="en-IN"/>
+              </w:rPr>
+              <w:t>Queue</w:t>
             </w:r>
           </w:p>
         </w:tc>

</xml_diff>

<commit_message>
1st page edited in docs
</commit_message>
<xml_diff>
--- a/docs/dsa-course-project-design.docx
+++ b/docs/dsa-course-project-design.docx
@@ -96,812 +96,6 @@
         </w:rPr>
       </w:pPr>
     </w:p>
-    <w:tbl>
-      <w:tblPr>
-        <w:tblStyle w:val="TableGrid"/>
-        <w:tblW w:w="5000" w:type="pct"/>
-        <w:tblLook w:val="04A0" w:firstRow="1" w:lastRow="0" w:firstColumn="1" w:lastColumn="0" w:noHBand="0" w:noVBand="1"/>
-      </w:tblPr>
-      <w:tblGrid>
-        <w:gridCol w:w="1182"/>
-        <w:gridCol w:w="3004"/>
-        <w:gridCol w:w="1732"/>
-        <w:gridCol w:w="1139"/>
-        <w:gridCol w:w="2185"/>
-      </w:tblGrid>
-      <w:tr>
-        <w:tc>
-          <w:tcPr>
-            <w:tcW w:w="5000" w:type="pct"/>
-            <w:gridSpan w:val="5"/>
-          </w:tcPr>
-          <w:p>
-            <w:pPr>
-              <w:rPr>
-                <w:rFonts w:ascii="Times New Roman" w:hAnsi="Times New Roman" w:cs="Times New Roman"/>
-                <w:sz w:val="24"/>
-                <w:szCs w:val="24"/>
-              </w:rPr>
-            </w:pPr>
-            <w:r>
-              <w:rPr>
-                <w:rFonts w:ascii="Times New Roman" w:hAnsi="Times New Roman" w:cs="Times New Roman"/>
-                <w:sz w:val="24"/>
-                <w:szCs w:val="24"/>
-              </w:rPr>
-              <w:t>Problem Title</w:t>
-            </w:r>
-            <w:r>
-              <w:rPr>
-                <w:rFonts w:ascii="Times New Roman" w:hAnsi="Times New Roman" w:cs="Times New Roman"/>
-                <w:sz w:val="24"/>
-                <w:szCs w:val="24"/>
-              </w:rPr>
-              <w:t>:</w:t>
-            </w:r>
-          </w:p>
-        </w:tc>
-      </w:tr>
-      <w:tr>
-        <w:tc>
-          <w:tcPr>
-            <w:tcW w:w="640" w:type="pct"/>
-          </w:tcPr>
-          <w:p>
-            <w:pPr>
-              <w:jc w:val="center"/>
-              <w:rPr>
-                <w:rFonts w:ascii="Times New Roman" w:hAnsi="Times New Roman" w:cs="Times New Roman"/>
-                <w:b/>
-                <w:sz w:val="24"/>
-                <w:szCs w:val="24"/>
-              </w:rPr>
-            </w:pPr>
-            <w:r>
-              <w:rPr>
-                <w:rFonts w:ascii="Times New Roman" w:hAnsi="Times New Roman" w:cs="Times New Roman"/>
-                <w:b/>
-                <w:sz w:val="24"/>
-                <w:szCs w:val="24"/>
-              </w:rPr>
-              <w:t>SI. No.</w:t>
-            </w:r>
-          </w:p>
-        </w:tc>
-        <w:tc>
-          <w:tcPr>
-            <w:tcW w:w="1625" w:type="pct"/>
-          </w:tcPr>
-          <w:p>
-            <w:pPr>
-              <w:jc w:val="center"/>
-              <w:rPr>
-                <w:rFonts w:ascii="Times New Roman" w:hAnsi="Times New Roman" w:cs="Times New Roman"/>
-                <w:b/>
-                <w:sz w:val="24"/>
-                <w:szCs w:val="24"/>
-              </w:rPr>
-            </w:pPr>
-            <w:r>
-              <w:rPr>
-                <w:rFonts w:ascii="Times New Roman" w:hAnsi="Times New Roman" w:cs="Times New Roman"/>
-                <w:b/>
-                <w:sz w:val="24"/>
-                <w:szCs w:val="24"/>
-              </w:rPr>
-              <w:t>Functionality Identified</w:t>
-            </w:r>
-          </w:p>
-        </w:tc>
-        <w:tc>
-          <w:tcPr>
-            <w:tcW w:w="937" w:type="pct"/>
-          </w:tcPr>
-          <w:p>
-            <w:pPr>
-              <w:jc w:val="center"/>
-              <w:rPr>
-                <w:rFonts w:ascii="Times New Roman" w:hAnsi="Times New Roman" w:cs="Times New Roman"/>
-                <w:b/>
-                <w:sz w:val="24"/>
-                <w:szCs w:val="24"/>
-              </w:rPr>
-            </w:pPr>
-            <w:r>
-              <w:rPr>
-                <w:rFonts w:ascii="Times New Roman" w:hAnsi="Times New Roman" w:cs="Times New Roman"/>
-                <w:b/>
-                <w:sz w:val="24"/>
-                <w:szCs w:val="24"/>
-              </w:rPr>
-              <w:t>Description</w:t>
-            </w:r>
-          </w:p>
-        </w:tc>
-        <w:tc>
-          <w:tcPr>
-            <w:tcW w:w="616" w:type="pct"/>
-          </w:tcPr>
-          <w:p>
-            <w:pPr>
-              <w:jc w:val="center"/>
-              <w:rPr>
-                <w:rFonts w:ascii="Times New Roman" w:hAnsi="Times New Roman" w:cs="Times New Roman"/>
-                <w:b/>
-                <w:sz w:val="24"/>
-                <w:szCs w:val="24"/>
-              </w:rPr>
-            </w:pPr>
-            <w:r>
-              <w:rPr>
-                <w:rFonts w:ascii="Times New Roman" w:hAnsi="Times New Roman" w:cs="Times New Roman"/>
-                <w:b/>
-                <w:sz w:val="24"/>
-                <w:szCs w:val="24"/>
-              </w:rPr>
-              <w:t>Owner</w:t>
-            </w:r>
-          </w:p>
-        </w:tc>
-        <w:tc>
-          <w:tcPr>
-            <w:tcW w:w="1182" w:type="pct"/>
-          </w:tcPr>
-          <w:p>
-            <w:pPr>
-              <w:jc w:val="center"/>
-              <w:rPr>
-                <w:rFonts w:ascii="Times New Roman" w:hAnsi="Times New Roman" w:cs="Times New Roman"/>
-                <w:b/>
-                <w:sz w:val="24"/>
-                <w:szCs w:val="24"/>
-              </w:rPr>
-            </w:pPr>
-            <w:r>
-              <w:rPr>
-                <w:rFonts w:ascii="Times New Roman" w:hAnsi="Times New Roman" w:cs="Times New Roman"/>
-                <w:b/>
-                <w:sz w:val="24"/>
-                <w:szCs w:val="24"/>
-              </w:rPr>
-              <w:t>Probable Tools</w:t>
-            </w:r>
-          </w:p>
-        </w:tc>
-      </w:tr>
-      <w:tr>
-        <w:tc>
-          <w:tcPr>
-            <w:tcW w:w="640" w:type="pct"/>
-          </w:tcPr>
-          <w:p>
-            <w:pPr>
-              <w:jc w:val="center"/>
-              <w:rPr>
-                <w:rFonts w:ascii="Times New Roman" w:hAnsi="Times New Roman" w:cs="Times New Roman"/>
-                <w:sz w:val="24"/>
-                <w:szCs w:val="24"/>
-              </w:rPr>
-            </w:pPr>
-            <w:r>
-              <w:rPr>
-                <w:rFonts w:ascii="Times New Roman" w:hAnsi="Times New Roman" w:cs="Times New Roman"/>
-                <w:sz w:val="24"/>
-                <w:szCs w:val="24"/>
-              </w:rPr>
-              <w:t>1</w:t>
-            </w:r>
-          </w:p>
-        </w:tc>
-        <w:tc>
-          <w:tcPr>
-            <w:tcW w:w="1625" w:type="pct"/>
-          </w:tcPr>
-          <w:p>
-            <w:pPr>
-              <w:rPr>
-                <w:rFonts w:ascii="Times New Roman" w:hAnsi="Times New Roman" w:cs="Times New Roman"/>
-                <w:sz w:val="24"/>
-                <w:szCs w:val="24"/>
-              </w:rPr>
-            </w:pPr>
-          </w:p>
-        </w:tc>
-        <w:tc>
-          <w:tcPr>
-            <w:tcW w:w="937" w:type="pct"/>
-          </w:tcPr>
-          <w:p>
-            <w:pPr>
-              <w:rPr>
-                <w:rFonts w:ascii="Times New Roman" w:hAnsi="Times New Roman" w:cs="Times New Roman"/>
-                <w:sz w:val="24"/>
-                <w:szCs w:val="24"/>
-              </w:rPr>
-            </w:pPr>
-          </w:p>
-        </w:tc>
-        <w:tc>
-          <w:tcPr>
-            <w:tcW w:w="616" w:type="pct"/>
-          </w:tcPr>
-          <w:p>
-            <w:pPr>
-              <w:rPr>
-                <w:rFonts w:ascii="Times New Roman" w:hAnsi="Times New Roman" w:cs="Times New Roman"/>
-                <w:sz w:val="24"/>
-                <w:szCs w:val="24"/>
-              </w:rPr>
-            </w:pPr>
-          </w:p>
-        </w:tc>
-        <w:tc>
-          <w:tcPr>
-            <w:tcW w:w="1182" w:type="pct"/>
-          </w:tcPr>
-          <w:p>
-            <w:pPr>
-              <w:rPr>
-                <w:rFonts w:ascii="Times New Roman" w:hAnsi="Times New Roman" w:cs="Times New Roman"/>
-                <w:sz w:val="24"/>
-                <w:szCs w:val="24"/>
-              </w:rPr>
-            </w:pPr>
-          </w:p>
-        </w:tc>
-      </w:tr>
-      <w:tr>
-        <w:tc>
-          <w:tcPr>
-            <w:tcW w:w="640" w:type="pct"/>
-          </w:tcPr>
-          <w:p>
-            <w:pPr>
-              <w:jc w:val="center"/>
-              <w:rPr>
-                <w:rFonts w:ascii="Times New Roman" w:hAnsi="Times New Roman" w:cs="Times New Roman"/>
-                <w:sz w:val="24"/>
-                <w:szCs w:val="24"/>
-              </w:rPr>
-            </w:pPr>
-            <w:r>
-              <w:rPr>
-                <w:rFonts w:ascii="Times New Roman" w:hAnsi="Times New Roman" w:cs="Times New Roman"/>
-                <w:sz w:val="24"/>
-                <w:szCs w:val="24"/>
-              </w:rPr>
-              <w:t>2</w:t>
-            </w:r>
-          </w:p>
-        </w:tc>
-        <w:tc>
-          <w:tcPr>
-            <w:tcW w:w="1625" w:type="pct"/>
-          </w:tcPr>
-          <w:p>
-            <w:pPr>
-              <w:rPr>
-                <w:rFonts w:ascii="Times New Roman" w:hAnsi="Times New Roman" w:cs="Times New Roman"/>
-                <w:sz w:val="24"/>
-                <w:szCs w:val="24"/>
-              </w:rPr>
-            </w:pPr>
-          </w:p>
-        </w:tc>
-        <w:tc>
-          <w:tcPr>
-            <w:tcW w:w="937" w:type="pct"/>
-          </w:tcPr>
-          <w:p>
-            <w:pPr>
-              <w:rPr>
-                <w:rFonts w:ascii="Times New Roman" w:hAnsi="Times New Roman" w:cs="Times New Roman"/>
-                <w:sz w:val="24"/>
-                <w:szCs w:val="24"/>
-              </w:rPr>
-            </w:pPr>
-          </w:p>
-        </w:tc>
-        <w:tc>
-          <w:tcPr>
-            <w:tcW w:w="616" w:type="pct"/>
-          </w:tcPr>
-          <w:p>
-            <w:pPr>
-              <w:rPr>
-                <w:rFonts w:ascii="Times New Roman" w:hAnsi="Times New Roman" w:cs="Times New Roman"/>
-                <w:sz w:val="24"/>
-                <w:szCs w:val="24"/>
-              </w:rPr>
-            </w:pPr>
-          </w:p>
-        </w:tc>
-        <w:tc>
-          <w:tcPr>
-            <w:tcW w:w="1182" w:type="pct"/>
-          </w:tcPr>
-          <w:p>
-            <w:pPr>
-              <w:rPr>
-                <w:rFonts w:ascii="Times New Roman" w:hAnsi="Times New Roman" w:cs="Times New Roman"/>
-                <w:sz w:val="24"/>
-                <w:szCs w:val="24"/>
-              </w:rPr>
-            </w:pPr>
-          </w:p>
-        </w:tc>
-      </w:tr>
-      <w:tr>
-        <w:tc>
-          <w:tcPr>
-            <w:tcW w:w="640" w:type="pct"/>
-          </w:tcPr>
-          <w:p>
-            <w:pPr>
-              <w:jc w:val="center"/>
-              <w:rPr>
-                <w:rFonts w:ascii="Times New Roman" w:hAnsi="Times New Roman" w:cs="Times New Roman"/>
-                <w:sz w:val="24"/>
-                <w:szCs w:val="24"/>
-              </w:rPr>
-            </w:pPr>
-            <w:r>
-              <w:rPr>
-                <w:rFonts w:ascii="Times New Roman" w:hAnsi="Times New Roman" w:cs="Times New Roman"/>
-                <w:sz w:val="24"/>
-                <w:szCs w:val="24"/>
-              </w:rPr>
-              <w:t>3</w:t>
-            </w:r>
-          </w:p>
-        </w:tc>
-        <w:tc>
-          <w:tcPr>
-            <w:tcW w:w="1625" w:type="pct"/>
-          </w:tcPr>
-          <w:p>
-            <w:pPr>
-              <w:rPr>
-                <w:rFonts w:ascii="Times New Roman" w:hAnsi="Times New Roman" w:cs="Times New Roman"/>
-                <w:sz w:val="24"/>
-                <w:szCs w:val="24"/>
-              </w:rPr>
-            </w:pPr>
-          </w:p>
-        </w:tc>
-        <w:tc>
-          <w:tcPr>
-            <w:tcW w:w="937" w:type="pct"/>
-          </w:tcPr>
-          <w:p>
-            <w:pPr>
-              <w:rPr>
-                <w:rFonts w:ascii="Times New Roman" w:hAnsi="Times New Roman" w:cs="Times New Roman"/>
-                <w:sz w:val="24"/>
-                <w:szCs w:val="24"/>
-              </w:rPr>
-            </w:pPr>
-          </w:p>
-        </w:tc>
-        <w:tc>
-          <w:tcPr>
-            <w:tcW w:w="616" w:type="pct"/>
-          </w:tcPr>
-          <w:p>
-            <w:pPr>
-              <w:rPr>
-                <w:rFonts w:ascii="Times New Roman" w:hAnsi="Times New Roman" w:cs="Times New Roman"/>
-                <w:sz w:val="24"/>
-                <w:szCs w:val="24"/>
-              </w:rPr>
-            </w:pPr>
-          </w:p>
-        </w:tc>
-        <w:tc>
-          <w:tcPr>
-            <w:tcW w:w="1182" w:type="pct"/>
-          </w:tcPr>
-          <w:p>
-            <w:pPr>
-              <w:rPr>
-                <w:rFonts w:ascii="Times New Roman" w:hAnsi="Times New Roman" w:cs="Times New Roman"/>
-                <w:sz w:val="24"/>
-                <w:szCs w:val="24"/>
-              </w:rPr>
-            </w:pPr>
-          </w:p>
-        </w:tc>
-      </w:tr>
-      <w:tr>
-        <w:tc>
-          <w:tcPr>
-            <w:tcW w:w="640" w:type="pct"/>
-          </w:tcPr>
-          <w:p>
-            <w:pPr>
-              <w:jc w:val="center"/>
-              <w:rPr>
-                <w:rFonts w:ascii="Times New Roman" w:hAnsi="Times New Roman" w:cs="Times New Roman"/>
-                <w:sz w:val="24"/>
-                <w:szCs w:val="24"/>
-              </w:rPr>
-            </w:pPr>
-            <w:r>
-              <w:rPr>
-                <w:rFonts w:ascii="Times New Roman" w:hAnsi="Times New Roman" w:cs="Times New Roman"/>
-                <w:sz w:val="24"/>
-                <w:szCs w:val="24"/>
-              </w:rPr>
-              <w:t>4</w:t>
-            </w:r>
-          </w:p>
-        </w:tc>
-        <w:tc>
-          <w:tcPr>
-            <w:tcW w:w="1625" w:type="pct"/>
-          </w:tcPr>
-          <w:p>
-            <w:pPr>
-              <w:rPr>
-                <w:rFonts w:ascii="Times New Roman" w:hAnsi="Times New Roman" w:cs="Times New Roman"/>
-                <w:sz w:val="24"/>
-                <w:szCs w:val="24"/>
-              </w:rPr>
-            </w:pPr>
-          </w:p>
-        </w:tc>
-        <w:tc>
-          <w:tcPr>
-            <w:tcW w:w="937" w:type="pct"/>
-          </w:tcPr>
-          <w:p>
-            <w:pPr>
-              <w:rPr>
-                <w:rFonts w:ascii="Times New Roman" w:hAnsi="Times New Roman" w:cs="Times New Roman"/>
-                <w:sz w:val="24"/>
-                <w:szCs w:val="24"/>
-              </w:rPr>
-            </w:pPr>
-          </w:p>
-        </w:tc>
-        <w:tc>
-          <w:tcPr>
-            <w:tcW w:w="616" w:type="pct"/>
-          </w:tcPr>
-          <w:p>
-            <w:pPr>
-              <w:rPr>
-                <w:rFonts w:ascii="Times New Roman" w:hAnsi="Times New Roman" w:cs="Times New Roman"/>
-                <w:sz w:val="24"/>
-                <w:szCs w:val="24"/>
-              </w:rPr>
-            </w:pPr>
-          </w:p>
-        </w:tc>
-        <w:tc>
-          <w:tcPr>
-            <w:tcW w:w="1182" w:type="pct"/>
-          </w:tcPr>
-          <w:p>
-            <w:pPr>
-              <w:rPr>
-                <w:rFonts w:ascii="Times New Roman" w:hAnsi="Times New Roman" w:cs="Times New Roman"/>
-                <w:sz w:val="24"/>
-                <w:szCs w:val="24"/>
-              </w:rPr>
-            </w:pPr>
-          </w:p>
-        </w:tc>
-      </w:tr>
-      <w:tr>
-        <w:tc>
-          <w:tcPr>
-            <w:tcW w:w="640" w:type="pct"/>
-          </w:tcPr>
-          <w:p>
-            <w:pPr>
-              <w:jc w:val="center"/>
-              <w:rPr>
-                <w:rFonts w:ascii="Times New Roman" w:hAnsi="Times New Roman" w:cs="Times New Roman"/>
-                <w:sz w:val="24"/>
-                <w:szCs w:val="24"/>
-              </w:rPr>
-            </w:pPr>
-            <w:r>
-              <w:rPr>
-                <w:rFonts w:ascii="Times New Roman" w:hAnsi="Times New Roman" w:cs="Times New Roman"/>
-                <w:sz w:val="24"/>
-                <w:szCs w:val="24"/>
-              </w:rPr>
-              <w:t>5</w:t>
-            </w:r>
-          </w:p>
-        </w:tc>
-        <w:tc>
-          <w:tcPr>
-            <w:tcW w:w="1625" w:type="pct"/>
-          </w:tcPr>
-          <w:p>
-            <w:pPr>
-              <w:rPr>
-                <w:rFonts w:ascii="Times New Roman" w:hAnsi="Times New Roman" w:cs="Times New Roman"/>
-                <w:sz w:val="24"/>
-                <w:szCs w:val="24"/>
-              </w:rPr>
-            </w:pPr>
-          </w:p>
-        </w:tc>
-        <w:tc>
-          <w:tcPr>
-            <w:tcW w:w="937" w:type="pct"/>
-          </w:tcPr>
-          <w:p>
-            <w:pPr>
-              <w:rPr>
-                <w:rFonts w:ascii="Times New Roman" w:hAnsi="Times New Roman" w:cs="Times New Roman"/>
-                <w:sz w:val="24"/>
-                <w:szCs w:val="24"/>
-              </w:rPr>
-            </w:pPr>
-          </w:p>
-        </w:tc>
-        <w:tc>
-          <w:tcPr>
-            <w:tcW w:w="616" w:type="pct"/>
-          </w:tcPr>
-          <w:p>
-            <w:pPr>
-              <w:rPr>
-                <w:rFonts w:ascii="Times New Roman" w:hAnsi="Times New Roman" w:cs="Times New Roman"/>
-                <w:sz w:val="24"/>
-                <w:szCs w:val="24"/>
-              </w:rPr>
-            </w:pPr>
-          </w:p>
-        </w:tc>
-        <w:tc>
-          <w:tcPr>
-            <w:tcW w:w="1182" w:type="pct"/>
-          </w:tcPr>
-          <w:p>
-            <w:pPr>
-              <w:rPr>
-                <w:rFonts w:ascii="Times New Roman" w:hAnsi="Times New Roman" w:cs="Times New Roman"/>
-                <w:sz w:val="24"/>
-                <w:szCs w:val="24"/>
-              </w:rPr>
-            </w:pPr>
-          </w:p>
-        </w:tc>
-      </w:tr>
-      <w:tr>
-        <w:tc>
-          <w:tcPr>
-            <w:tcW w:w="640" w:type="pct"/>
-          </w:tcPr>
-          <w:p>
-            <w:pPr>
-              <w:jc w:val="center"/>
-              <w:rPr>
-                <w:rFonts w:ascii="Times New Roman" w:hAnsi="Times New Roman" w:cs="Times New Roman"/>
-                <w:sz w:val="24"/>
-                <w:szCs w:val="24"/>
-              </w:rPr>
-            </w:pPr>
-            <w:r>
-              <w:rPr>
-                <w:rFonts w:ascii="Times New Roman" w:hAnsi="Times New Roman" w:cs="Times New Roman"/>
-                <w:sz w:val="24"/>
-                <w:szCs w:val="24"/>
-              </w:rPr>
-              <w:t>6</w:t>
-            </w:r>
-          </w:p>
-        </w:tc>
-        <w:tc>
-          <w:tcPr>
-            <w:tcW w:w="1625" w:type="pct"/>
-          </w:tcPr>
-          <w:p>
-            <w:pPr>
-              <w:rPr>
-                <w:rFonts w:ascii="Times New Roman" w:hAnsi="Times New Roman" w:cs="Times New Roman"/>
-                <w:sz w:val="24"/>
-                <w:szCs w:val="24"/>
-              </w:rPr>
-            </w:pPr>
-          </w:p>
-        </w:tc>
-        <w:tc>
-          <w:tcPr>
-            <w:tcW w:w="937" w:type="pct"/>
-          </w:tcPr>
-          <w:p>
-            <w:pPr>
-              <w:rPr>
-                <w:rFonts w:ascii="Times New Roman" w:hAnsi="Times New Roman" w:cs="Times New Roman"/>
-                <w:sz w:val="24"/>
-                <w:szCs w:val="24"/>
-              </w:rPr>
-            </w:pPr>
-          </w:p>
-        </w:tc>
-        <w:tc>
-          <w:tcPr>
-            <w:tcW w:w="616" w:type="pct"/>
-          </w:tcPr>
-          <w:p>
-            <w:pPr>
-              <w:rPr>
-                <w:rFonts w:ascii="Times New Roman" w:hAnsi="Times New Roman" w:cs="Times New Roman"/>
-                <w:sz w:val="24"/>
-                <w:szCs w:val="24"/>
-              </w:rPr>
-            </w:pPr>
-          </w:p>
-        </w:tc>
-        <w:tc>
-          <w:tcPr>
-            <w:tcW w:w="1182" w:type="pct"/>
-          </w:tcPr>
-          <w:p>
-            <w:pPr>
-              <w:rPr>
-                <w:rFonts w:ascii="Times New Roman" w:hAnsi="Times New Roman" w:cs="Times New Roman"/>
-                <w:sz w:val="24"/>
-                <w:szCs w:val="24"/>
-              </w:rPr>
-            </w:pPr>
-          </w:p>
-        </w:tc>
-      </w:tr>
-      <w:tr>
-        <w:tc>
-          <w:tcPr>
-            <w:tcW w:w="640" w:type="pct"/>
-          </w:tcPr>
-          <w:p>
-            <w:pPr>
-              <w:jc w:val="center"/>
-              <w:rPr>
-                <w:rFonts w:ascii="Times New Roman" w:hAnsi="Times New Roman" w:cs="Times New Roman"/>
-                <w:sz w:val="24"/>
-                <w:szCs w:val="24"/>
-              </w:rPr>
-            </w:pPr>
-          </w:p>
-        </w:tc>
-        <w:tc>
-          <w:tcPr>
-            <w:tcW w:w="1625" w:type="pct"/>
-          </w:tcPr>
-          <w:p>
-            <w:pPr>
-              <w:rPr>
-                <w:rFonts w:ascii="Times New Roman" w:hAnsi="Times New Roman" w:cs="Times New Roman"/>
-                <w:sz w:val="24"/>
-                <w:szCs w:val="24"/>
-              </w:rPr>
-            </w:pPr>
-          </w:p>
-        </w:tc>
-        <w:tc>
-          <w:tcPr>
-            <w:tcW w:w="937" w:type="pct"/>
-          </w:tcPr>
-          <w:p>
-            <w:pPr>
-              <w:rPr>
-                <w:rFonts w:ascii="Times New Roman" w:hAnsi="Times New Roman" w:cs="Times New Roman"/>
-                <w:sz w:val="24"/>
-                <w:szCs w:val="24"/>
-              </w:rPr>
-            </w:pPr>
-          </w:p>
-        </w:tc>
-        <w:tc>
-          <w:tcPr>
-            <w:tcW w:w="616" w:type="pct"/>
-          </w:tcPr>
-          <w:p>
-            <w:pPr>
-              <w:rPr>
-                <w:rFonts w:ascii="Times New Roman" w:hAnsi="Times New Roman" w:cs="Times New Roman"/>
-                <w:sz w:val="24"/>
-                <w:szCs w:val="24"/>
-              </w:rPr>
-            </w:pPr>
-          </w:p>
-        </w:tc>
-        <w:tc>
-          <w:tcPr>
-            <w:tcW w:w="1182" w:type="pct"/>
-          </w:tcPr>
-          <w:p>
-            <w:pPr>
-              <w:rPr>
-                <w:rFonts w:ascii="Times New Roman" w:hAnsi="Times New Roman" w:cs="Times New Roman"/>
-                <w:sz w:val="24"/>
-                <w:szCs w:val="24"/>
-              </w:rPr>
-            </w:pPr>
-          </w:p>
-        </w:tc>
-      </w:tr>
-      <w:tr>
-        <w:tc>
-          <w:tcPr>
-            <w:tcW w:w="640" w:type="pct"/>
-          </w:tcPr>
-          <w:p>
-            <w:pPr>
-              <w:jc w:val="center"/>
-              <w:rPr>
-                <w:rFonts w:ascii="Times New Roman" w:hAnsi="Times New Roman" w:cs="Times New Roman"/>
-                <w:sz w:val="24"/>
-                <w:szCs w:val="24"/>
-              </w:rPr>
-            </w:pPr>
-          </w:p>
-        </w:tc>
-        <w:tc>
-          <w:tcPr>
-            <w:tcW w:w="1625" w:type="pct"/>
-          </w:tcPr>
-          <w:p>
-            <w:pPr>
-              <w:rPr>
-                <w:rFonts w:ascii="Times New Roman" w:hAnsi="Times New Roman" w:cs="Times New Roman"/>
-                <w:sz w:val="24"/>
-                <w:szCs w:val="24"/>
-              </w:rPr>
-            </w:pPr>
-          </w:p>
-        </w:tc>
-        <w:tc>
-          <w:tcPr>
-            <w:tcW w:w="937" w:type="pct"/>
-          </w:tcPr>
-          <w:p>
-            <w:pPr>
-              <w:rPr>
-                <w:rFonts w:ascii="Times New Roman" w:hAnsi="Times New Roman" w:cs="Times New Roman"/>
-                <w:sz w:val="24"/>
-                <w:szCs w:val="24"/>
-              </w:rPr>
-            </w:pPr>
-          </w:p>
-        </w:tc>
-        <w:tc>
-          <w:tcPr>
-            <w:tcW w:w="616" w:type="pct"/>
-          </w:tcPr>
-          <w:p>
-            <w:pPr>
-              <w:rPr>
-                <w:rFonts w:ascii="Times New Roman" w:hAnsi="Times New Roman" w:cs="Times New Roman"/>
-                <w:sz w:val="24"/>
-                <w:szCs w:val="24"/>
-              </w:rPr>
-            </w:pPr>
-          </w:p>
-        </w:tc>
-        <w:tc>
-          <w:tcPr>
-            <w:tcW w:w="1182" w:type="pct"/>
-          </w:tcPr>
-          <w:p>
-            <w:pPr>
-              <w:rPr>
-                <w:rFonts w:ascii="Times New Roman" w:hAnsi="Times New Roman" w:cs="Times New Roman"/>
-                <w:sz w:val="24"/>
-                <w:szCs w:val="24"/>
-              </w:rPr>
-            </w:pPr>
-          </w:p>
-        </w:tc>
-      </w:tr>
-    </w:tbl>
     <w:p>
       <w:pPr>
         <w:spacing w:after="0" w:line="240" w:lineRule="auto"/>
@@ -927,17 +121,37 @@
         <w:spacing w:after="0" w:line="240" w:lineRule="auto"/>
         <w:rPr>
           <w:rFonts w:ascii="Times New Roman" w:hAnsi="Times New Roman" w:cs="Times New Roman"/>
-          <w:sz w:val="24"/>
-          <w:szCs w:val="24"/>
+          <w:sz w:val="48"/>
+          <w:szCs w:val="48"/>
+        </w:rPr>
+      </w:pPr>
+    </w:p>
+    <w:p>
+      <w:pPr>
+        <w:spacing w:after="0" w:line="240" w:lineRule="auto"/>
+        <w:rPr>
+          <w:rFonts w:ascii="Times New Roman" w:hAnsi="Times New Roman" w:cs="Times New Roman"/>
+          <w:sz w:val="48"/>
+          <w:szCs w:val="48"/>
+        </w:rPr>
+      </w:pPr>
+    </w:p>
+    <w:p>
+      <w:pPr>
+        <w:spacing w:after="0" w:line="240" w:lineRule="auto"/>
+        <w:rPr>
+          <w:rFonts w:ascii="Times New Roman" w:hAnsi="Times New Roman" w:cs="Times New Roman"/>
+          <w:sz w:val="48"/>
+          <w:szCs w:val="48"/>
         </w:rPr>
       </w:pPr>
       <w:r>
         <w:rPr>
           <w:rFonts w:ascii="Times New Roman" w:hAnsi="Times New Roman" w:cs="Times New Roman"/>
-          <w:sz w:val="24"/>
-          <w:szCs w:val="24"/>
+          <w:sz w:val="48"/>
+          <w:szCs w:val="48"/>
         </w:rPr>
-        <w:t>Data collection:</w:t>
+        <w:t>The following are the 4 Main categories listed</w:t>
       </w:r>
     </w:p>
     <w:p>
@@ -945,22 +159,24 @@
         <w:pStyle w:val="ListParagraph"/>
         <w:numPr>
           <w:ilvl w:val="0"/>
-          <w:numId w:val="1"/>
+          <w:numId w:val="2"/>
         </w:numPr>
         <w:spacing w:after="0" w:line="240" w:lineRule="auto"/>
         <w:rPr>
           <w:rFonts w:ascii="Times New Roman" w:hAnsi="Times New Roman" w:cs="Times New Roman"/>
-          <w:sz w:val="24"/>
-          <w:szCs w:val="24"/>
+          <w:sz w:val="48"/>
+          <w:szCs w:val="48"/>
         </w:rPr>
       </w:pPr>
       <w:r>
         <w:rPr>
-          <w:rFonts w:ascii="Times New Roman" w:hAnsi="Times New Roman" w:cs="Times New Roman"/>
-          <w:sz w:val="24"/>
-          <w:szCs w:val="24"/>
+          <w:rFonts w:ascii="Calibri" w:eastAsia="Times New Roman" w:hAnsi="Calibri" w:cs="Calibri"/>
+          <w:color w:val="000000"/>
+          <w:sz w:val="48"/>
+          <w:szCs w:val="48"/>
+          <w:lang w:eastAsia="en-IN"/>
         </w:rPr>
-        <w:t xml:space="preserve">Explain here how you will gather data. What kind of data is available is online and for which place? </w:t>
+        <w:t>Information and Communication</w:t>
       </w:r>
     </w:p>
     <w:p>
@@ -968,22 +184,24 @@
         <w:pStyle w:val="ListParagraph"/>
         <w:numPr>
           <w:ilvl w:val="0"/>
-          <w:numId w:val="1"/>
+          <w:numId w:val="2"/>
         </w:numPr>
         <w:spacing w:after="0" w:line="240" w:lineRule="auto"/>
         <w:rPr>
           <w:rFonts w:ascii="Times New Roman" w:hAnsi="Times New Roman" w:cs="Times New Roman"/>
-          <w:sz w:val="24"/>
-          <w:szCs w:val="24"/>
+          <w:sz w:val="48"/>
+          <w:szCs w:val="48"/>
         </w:rPr>
       </w:pPr>
       <w:r>
         <w:rPr>
-          <w:rFonts w:ascii="Times New Roman" w:hAnsi="Times New Roman" w:cs="Times New Roman"/>
-          <w:sz w:val="24"/>
-          <w:szCs w:val="24"/>
+          <w:rFonts w:ascii="Calibri" w:eastAsia="Times New Roman" w:hAnsi="Calibri" w:cs="Calibri"/>
+          <w:color w:val="000000"/>
+          <w:sz w:val="48"/>
+          <w:szCs w:val="48"/>
+          <w:lang w:eastAsia="en-IN"/>
         </w:rPr>
-        <w:t>You are expected to work on large and manageable data set</w:t>
+        <w:t>Infrastructure and Facilities</w:t>
       </w:r>
     </w:p>
     <w:p>
@@ -991,22 +209,49 @@
         <w:pStyle w:val="ListParagraph"/>
         <w:numPr>
           <w:ilvl w:val="0"/>
-          <w:numId w:val="1"/>
+          <w:numId w:val="2"/>
         </w:numPr>
         <w:spacing w:after="0" w:line="240" w:lineRule="auto"/>
         <w:rPr>
           <w:rFonts w:ascii="Times New Roman" w:hAnsi="Times New Roman" w:cs="Times New Roman"/>
-          <w:sz w:val="24"/>
-          <w:szCs w:val="24"/>
+          <w:sz w:val="48"/>
+          <w:szCs w:val="48"/>
         </w:rPr>
       </w:pPr>
       <w:r>
         <w:rPr>
+          <w:rFonts w:ascii="Calibri" w:eastAsia="Times New Roman" w:hAnsi="Calibri" w:cs="Calibri"/>
+          <w:color w:val="000000"/>
+          <w:sz w:val="48"/>
+          <w:szCs w:val="48"/>
+          <w:lang w:eastAsia="en-IN"/>
+        </w:rPr>
+        <w:t>Passenger comfort and Amenities</w:t>
+      </w:r>
+    </w:p>
+    <w:p>
+      <w:pPr>
+        <w:pStyle w:val="ListParagraph"/>
+        <w:numPr>
+          <w:ilvl w:val="0"/>
+          <w:numId w:val="2"/>
+        </w:numPr>
+        <w:spacing w:after="0" w:line="240" w:lineRule="auto"/>
+        <w:rPr>
           <w:rFonts w:ascii="Times New Roman" w:hAnsi="Times New Roman" w:cs="Times New Roman"/>
-          <w:sz w:val="24"/>
-          <w:szCs w:val="24"/>
+          <w:sz w:val="52"/>
+          <w:szCs w:val="52"/>
         </w:rPr>
-        <w:t>Look for government sites (most stat data is available)</w:t>
+      </w:pPr>
+      <w:r>
+        <w:rPr>
+          <w:rFonts w:ascii="Calibri" w:eastAsia="Times New Roman" w:hAnsi="Calibri" w:cs="Calibri"/>
+          <w:color w:val="000000"/>
+          <w:sz w:val="48"/>
+          <w:szCs w:val="48"/>
+          <w:lang w:eastAsia="en-IN"/>
+        </w:rPr>
+        <w:t>Sustainability and Green Initiatives</w:t>
       </w:r>
     </w:p>
     <w:p>
@@ -4798,13 +4043,42 @@
           <w:szCs w:val="48"/>
         </w:rPr>
       </w:pPr>
+    </w:p>
+    <w:p>
+      <w:pPr>
+        <w:spacing w:after="0" w:line="240" w:lineRule="auto"/>
+        <w:rPr>
+          <w:rFonts w:ascii="Times New Roman" w:hAnsi="Times New Roman" w:cs="Times New Roman"/>
+          <w:sz w:val="48"/>
+          <w:szCs w:val="48"/>
+        </w:rPr>
+      </w:pPr>
+    </w:p>
+    <w:p>
+      <w:pPr>
+        <w:spacing w:after="0" w:line="240" w:lineRule="auto"/>
+        <w:rPr>
+          <w:rFonts w:ascii="Times New Roman" w:hAnsi="Times New Roman" w:cs="Times New Roman"/>
+          <w:sz w:val="48"/>
+          <w:szCs w:val="48"/>
+        </w:rPr>
+      </w:pPr>
+    </w:p>
+    <w:p>
+      <w:pPr>
+        <w:spacing w:after="0" w:line="240" w:lineRule="auto"/>
+        <w:rPr>
+          <w:rFonts w:ascii="Times New Roman" w:hAnsi="Times New Roman" w:cs="Times New Roman"/>
+          <w:sz w:val="48"/>
+          <w:szCs w:val="48"/>
+        </w:rPr>
+      </w:pPr>
       <w:r>
         <w:rPr>
           <w:rFonts w:ascii="Times New Roman" w:hAnsi="Times New Roman" w:cs="Times New Roman"/>
           <w:sz w:val="48"/>
           <w:szCs w:val="48"/>
         </w:rPr>
-        <w:lastRenderedPageBreak/>
         <w:t>Anirudh R H</w:t>
       </w:r>
     </w:p>
@@ -6394,7 +5668,18 @@
                 <w:szCs w:val="24"/>
                 <w:lang w:eastAsia="en-IN"/>
               </w:rPr>
-              <w:t>Provision of budget-friendly sleeping accommodations within or near stations for passengers requiring overnight stays or layovers.</w:t>
+              <w:t xml:space="preserve">Provision of budget-friendly sleeping accommodations within or near stations for passengers requiring overnight stays or </w:t>
+            </w:r>
+            <w:r>
+              <w:rPr>
+                <w:rFonts w:ascii="Calibri" w:eastAsia="Times New Roman" w:hAnsi="Calibri" w:cs="Calibri"/>
+                <w:color w:val="000000"/>
+                <w:sz w:val="24"/>
+                <w:szCs w:val="24"/>
+                <w:lang w:eastAsia="en-IN"/>
+              </w:rPr>
+              <w:lastRenderedPageBreak/>
+              <w:t>layovers.</w:t>
             </w:r>
           </w:p>
         </w:tc>
@@ -6431,6 +5716,7 @@
                 <w:szCs w:val="24"/>
                 <w:lang w:eastAsia="en-IN"/>
               </w:rPr>
+              <w:lastRenderedPageBreak/>
               <w:t>Linked lists</w:t>
             </w:r>
             <w:r>
@@ -6600,6 +5886,36 @@
         </w:tc>
       </w:tr>
     </w:tbl>
+    <w:p>
+      <w:pPr>
+        <w:spacing w:after="0" w:line="240" w:lineRule="auto"/>
+        <w:rPr>
+          <w:rFonts w:ascii="Times New Roman" w:hAnsi="Times New Roman" w:cs="Times New Roman"/>
+          <w:sz w:val="44"/>
+          <w:szCs w:val="44"/>
+        </w:rPr>
+      </w:pPr>
+    </w:p>
+    <w:p>
+      <w:pPr>
+        <w:spacing w:after="0" w:line="240" w:lineRule="auto"/>
+        <w:rPr>
+          <w:rFonts w:ascii="Times New Roman" w:hAnsi="Times New Roman" w:cs="Times New Roman"/>
+          <w:sz w:val="44"/>
+          <w:szCs w:val="44"/>
+        </w:rPr>
+      </w:pPr>
+    </w:p>
+    <w:p>
+      <w:pPr>
+        <w:spacing w:after="0" w:line="240" w:lineRule="auto"/>
+        <w:rPr>
+          <w:rFonts w:ascii="Times New Roman" w:hAnsi="Times New Roman" w:cs="Times New Roman"/>
+          <w:sz w:val="44"/>
+          <w:szCs w:val="44"/>
+        </w:rPr>
+      </w:pPr>
+    </w:p>
     <w:p>
       <w:pPr>
         <w:spacing w:after="0" w:line="240" w:lineRule="auto"/>
@@ -6615,7 +5931,6 @@
           <w:sz w:val="44"/>
           <w:szCs w:val="44"/>
         </w:rPr>
-        <w:lastRenderedPageBreak/>
         <w:t>Abhishek B R</w:t>
       </w:r>
     </w:p>
@@ -7564,6 +6879,7 @@
                 <w:color w:val="000000"/>
                 <w:lang w:eastAsia="en-IN"/>
               </w:rPr>
+              <w:lastRenderedPageBreak/>
               <w:t>6</w:t>
             </w:r>
           </w:p>
@@ -8047,7 +7363,6 @@
                 <w:color w:val="000000"/>
                 <w:lang w:eastAsia="en-IN"/>
               </w:rPr>
-              <w:lastRenderedPageBreak/>
               <w:t>9</w:t>
             </w:r>
           </w:p>
@@ -8363,6 +7678,119 @@
 <file path=word/numbering.xml><?xml version="1.0" encoding="utf-8"?>
 <w:numbering xmlns:wpc="http://schemas.microsoft.com/office/word/2010/wordprocessingCanvas" xmlns:cx="http://schemas.microsoft.com/office/drawing/2014/chartex" xmlns:cx1="http://schemas.microsoft.com/office/drawing/2015/9/8/chartex" xmlns:cx2="http://schemas.microsoft.com/office/drawing/2015/10/21/chartex" xmlns:cx3="http://schemas.microsoft.com/office/drawing/2016/5/9/chartex" xmlns:cx4="http://schemas.microsoft.com/office/drawing/2016/5/10/chartex" xmlns:cx5="http://schemas.microsoft.com/office/drawing/2016/5/11/chartex" xmlns:cx6="http://schemas.microsoft.com/office/drawing/2016/5/12/chartex" xmlns:cx7="http://schemas.microsoft.com/office/drawing/2016/5/13/chartex" xmlns:cx8="http://schemas.microsoft.com/office/drawing/2016/5/14/chartex" xmlns:mc="http://schemas.openxmlformats.org/markup-compatibility/2006" xmlns:aink="http://schemas.microsoft.com/office/drawing/2016/ink" xmlns:am3d="http://schemas.microsoft.com/office/drawing/2017/model3d" xmlns:o="urn:schemas-microsoft-com:office:office" xmlns:oel="http://schemas.microsoft.com/office/2019/extlst" xmlns:r="http://schemas.openxmlformats.org/officeDocument/2006/relationships" xmlns:m="http://schemas.openxmlformats.org/officeDocument/2006/math" xmlns:v="urn:schemas-microsoft-com:vml" xmlns:wp14="http://schemas.microsoft.com/office/word/2010/wordprocessingDrawing" xmlns:wp="http://schemas.openxmlformats.org/drawingml/2006/wordprocessingDrawing" xmlns:w10="urn:schemas-microsoft-com:office:word" xmlns:w="http://schemas.openxmlformats.org/wordprocessingml/2006/main" xmlns:w14="http://schemas.microsoft.com/office/word/2010/wordml" xmlns:w15="http://schemas.microsoft.com/office/word/2012/wordml" xmlns:w16cex="http://schemas.microsoft.com/office/word/2018/wordml/cex" xmlns:w16cid="http://schemas.microsoft.com/office/word/2016/wordml/cid" xmlns:w16="http://schemas.microsoft.com/office/word/2018/wordml" xmlns:w16sdtdh="http://schemas.microsoft.com/office/word/2020/wordml/sdtdatahash" xmlns:w16se="http://schemas.microsoft.com/office/word/2015/wordml/symex" xmlns:wpg="http://schemas.microsoft.com/office/word/2010/wordprocessingGroup" xmlns:wpi="http://schemas.microsoft.com/office/word/2010/wordprocessingInk" xmlns:wne="http://schemas.microsoft.com/office/word/2006/wordml" xmlns:wps="http://schemas.microsoft.com/office/word/2010/wordprocessingShape" mc:Ignorable="w14 w15 w16se w16cid w16 w16cex w16sdtdh wp14">
   <w:abstractNum w:abstractNumId="0" w15:restartNumberingAfterBreak="0">
+    <w:nsid w:val="21D06332"/>
+    <w:multiLevelType w:val="hybridMultilevel"/>
+    <w:tmpl w:val="9DAEC53C"/>
+    <w:lvl w:ilvl="0" w:tplc="40090001">
+      <w:start w:val="1"/>
+      <w:numFmt w:val="bullet"/>
+      <w:lvlText w:val=""/>
+      <w:lvlJc w:val="left"/>
+      <w:pPr>
+        <w:ind w:left="720" w:hanging="360"/>
+      </w:pPr>
+      <w:rPr>
+        <w:rFonts w:ascii="Symbol" w:hAnsi="Symbol" w:hint="default"/>
+      </w:rPr>
+    </w:lvl>
+    <w:lvl w:ilvl="1" w:tplc="40090003" w:tentative="1">
+      <w:start w:val="1"/>
+      <w:numFmt w:val="bullet"/>
+      <w:lvlText w:val="o"/>
+      <w:lvlJc w:val="left"/>
+      <w:pPr>
+        <w:ind w:left="1440" w:hanging="360"/>
+      </w:pPr>
+      <w:rPr>
+        <w:rFonts w:ascii="Courier New" w:hAnsi="Courier New" w:cs="Courier New" w:hint="default"/>
+      </w:rPr>
+    </w:lvl>
+    <w:lvl w:ilvl="2" w:tplc="40090005" w:tentative="1">
+      <w:start w:val="1"/>
+      <w:numFmt w:val="bullet"/>
+      <w:lvlText w:val=""/>
+      <w:lvlJc w:val="left"/>
+      <w:pPr>
+        <w:ind w:left="2160" w:hanging="360"/>
+      </w:pPr>
+      <w:rPr>
+        <w:rFonts w:ascii="Wingdings" w:hAnsi="Wingdings" w:hint="default"/>
+      </w:rPr>
+    </w:lvl>
+    <w:lvl w:ilvl="3" w:tplc="40090001" w:tentative="1">
+      <w:start w:val="1"/>
+      <w:numFmt w:val="bullet"/>
+      <w:lvlText w:val=""/>
+      <w:lvlJc w:val="left"/>
+      <w:pPr>
+        <w:ind w:left="2880" w:hanging="360"/>
+      </w:pPr>
+      <w:rPr>
+        <w:rFonts w:ascii="Symbol" w:hAnsi="Symbol" w:hint="default"/>
+      </w:rPr>
+    </w:lvl>
+    <w:lvl w:ilvl="4" w:tplc="40090003" w:tentative="1">
+      <w:start w:val="1"/>
+      <w:numFmt w:val="bullet"/>
+      <w:lvlText w:val="o"/>
+      <w:lvlJc w:val="left"/>
+      <w:pPr>
+        <w:ind w:left="3600" w:hanging="360"/>
+      </w:pPr>
+      <w:rPr>
+        <w:rFonts w:ascii="Courier New" w:hAnsi="Courier New" w:cs="Courier New" w:hint="default"/>
+      </w:rPr>
+    </w:lvl>
+    <w:lvl w:ilvl="5" w:tplc="40090005" w:tentative="1">
+      <w:start w:val="1"/>
+      <w:numFmt w:val="bullet"/>
+      <w:lvlText w:val=""/>
+      <w:lvlJc w:val="left"/>
+      <w:pPr>
+        <w:ind w:left="4320" w:hanging="360"/>
+      </w:pPr>
+      <w:rPr>
+        <w:rFonts w:ascii="Wingdings" w:hAnsi="Wingdings" w:hint="default"/>
+      </w:rPr>
+    </w:lvl>
+    <w:lvl w:ilvl="6" w:tplc="40090001" w:tentative="1">
+      <w:start w:val="1"/>
+      <w:numFmt w:val="bullet"/>
+      <w:lvlText w:val=""/>
+      <w:lvlJc w:val="left"/>
+      <w:pPr>
+        <w:ind w:left="5040" w:hanging="360"/>
+      </w:pPr>
+      <w:rPr>
+        <w:rFonts w:ascii="Symbol" w:hAnsi="Symbol" w:hint="default"/>
+      </w:rPr>
+    </w:lvl>
+    <w:lvl w:ilvl="7" w:tplc="40090003" w:tentative="1">
+      <w:start w:val="1"/>
+      <w:numFmt w:val="bullet"/>
+      <w:lvlText w:val="o"/>
+      <w:lvlJc w:val="left"/>
+      <w:pPr>
+        <w:ind w:left="5760" w:hanging="360"/>
+      </w:pPr>
+      <w:rPr>
+        <w:rFonts w:ascii="Courier New" w:hAnsi="Courier New" w:cs="Courier New" w:hint="default"/>
+      </w:rPr>
+    </w:lvl>
+    <w:lvl w:ilvl="8" w:tplc="40090005" w:tentative="1">
+      <w:start w:val="1"/>
+      <w:numFmt w:val="bullet"/>
+      <w:lvlText w:val=""/>
+      <w:lvlJc w:val="left"/>
+      <w:pPr>
+        <w:ind w:left="6480" w:hanging="360"/>
+      </w:pPr>
+      <w:rPr>
+        <w:rFonts w:ascii="Wingdings" w:hAnsi="Wingdings" w:hint="default"/>
+      </w:rPr>
+    </w:lvl>
+  </w:abstractNum>
+  <w:abstractNum w:abstractNumId="1" w15:restartNumberingAfterBreak="0">
     <w:nsid w:val="2A995B6B"/>
     <w:multiLevelType w:val="hybridMultilevel"/>
     <w:tmpl w:val="0DE2DD52"/>
@@ -8476,6 +7904,9 @@
     </w:lvl>
   </w:abstractNum>
   <w:num w:numId="1" w16cid:durableId="1818257193">
+    <w:abstractNumId w:val="1"/>
+  </w:num>
+  <w:num w:numId="2" w16cid:durableId="1562063338">
     <w:abstractNumId w:val="0"/>
   </w:num>
 </w:numbering>

</xml_diff>

<commit_message>
idk what did i do
</commit_message>
<xml_diff>
--- a/docs/dsa-course-project-design.docx
+++ b/docs/dsa-course-project-design.docx
@@ -623,7 +623,6 @@
                 <w:lang w:eastAsia="en-IN"/>
               </w:rPr>
             </w:pPr>
-            <w:proofErr w:type="spellStart"/>
             <w:r>
               <w:rPr>
                 <w:rFonts w:ascii="Calibri" w:eastAsia="Times New Roman" w:hAnsi="Calibri" w:cs="Calibri"/>
@@ -632,18 +631,7 @@
                 <w:color w:val="000000"/>
                 <w:lang w:eastAsia="en-IN"/>
               </w:rPr>
-              <w:t>Sl</w:t>
-            </w:r>
-            <w:proofErr w:type="spellEnd"/>
-            <w:r>
-              <w:rPr>
-                <w:rFonts w:ascii="Calibri" w:eastAsia="Times New Roman" w:hAnsi="Calibri" w:cs="Calibri"/>
-                <w:b/>
-                <w:bCs/>
-                <w:color w:val="000000"/>
-                <w:lang w:eastAsia="en-IN"/>
-              </w:rPr>
-              <w:t xml:space="preserve"> no</w:t>
+              <w:t>Sl no</w:t>
             </w:r>
           </w:p>
         </w:tc>
@@ -1303,25 +1291,7 @@
                 <w:color w:val="000000"/>
                 <w:lang w:eastAsia="en-IN"/>
               </w:rPr>
-              <w:t xml:space="preserve">Making it easier for passengers to get </w:t>
-            </w:r>
-            <w:proofErr w:type="spellStart"/>
-            <w:r>
-              <w:rPr>
-                <w:rFonts w:ascii="Calibri" w:eastAsia="Times New Roman" w:hAnsi="Calibri" w:cs="Calibri"/>
-                <w:color w:val="000000"/>
-                <w:lang w:eastAsia="en-IN"/>
-              </w:rPr>
-              <w:t>relevent</w:t>
-            </w:r>
-            <w:proofErr w:type="spellEnd"/>
-            <w:r>
-              <w:rPr>
-                <w:rFonts w:ascii="Calibri" w:eastAsia="Times New Roman" w:hAnsi="Calibri" w:cs="Calibri"/>
-                <w:color w:val="000000"/>
-                <w:lang w:eastAsia="en-IN"/>
-              </w:rPr>
-              <w:t xml:space="preserve"> information about things such as next incoming train times, platform numbers etc.</w:t>
+              <w:t>Making it easier for passengers to get relevent information about things such as next incoming train times, platform numbers etc.</w:t>
             </w:r>
           </w:p>
         </w:tc>
@@ -2207,18 +2177,8 @@
           <w:szCs w:val="56"/>
         </w:rPr>
         <w:lastRenderedPageBreak/>
-        <w:t xml:space="preserve">Om </w:t>
+        <w:t>Om Muddapur</w:t>
       </w:r>
-      <w:proofErr w:type="spellStart"/>
-      <w:r>
-        <w:rPr>
-          <w:rFonts w:ascii="Times New Roman" w:hAnsi="Times New Roman" w:cs="Times New Roman"/>
-          <w:sz w:val="56"/>
-          <w:szCs w:val="56"/>
-        </w:rPr>
-        <w:t>Muddapur</w:t>
-      </w:r>
-      <w:proofErr w:type="spellEnd"/>
     </w:p>
     <w:p>
       <w:pPr>
@@ -2313,8 +2273,6 @@
                 <w:lang w:eastAsia="en-IN"/>
               </w:rPr>
             </w:pPr>
-            <w:proofErr w:type="spellStart"/>
-            <w:proofErr w:type="gramStart"/>
             <w:r>
               <w:rPr>
                 <w:rFonts w:ascii="Calibri" w:eastAsia="Times New Roman" w:hAnsi="Calibri" w:cs="Calibri"/>
@@ -2325,8 +2283,6 @@
               </w:rPr>
               <w:t>S.Num</w:t>
             </w:r>
-            <w:proofErr w:type="spellEnd"/>
-            <w:proofErr w:type="gramEnd"/>
           </w:p>
         </w:tc>
         <w:tc>
@@ -2907,27 +2863,15 @@
                 <w:lang w:eastAsia="en-IN"/>
               </w:rPr>
             </w:pPr>
-            <w:proofErr w:type="gramStart"/>
-            <w:r>
-              <w:rPr>
-                <w:rFonts w:ascii="Calibri" w:eastAsia="Times New Roman" w:hAnsi="Calibri" w:cs="Calibri"/>
-                <w:color w:val="000000"/>
-                <w:sz w:val="24"/>
-                <w:szCs w:val="24"/>
-                <w:lang w:eastAsia="en-IN"/>
-              </w:rPr>
-              <w:t>Trees ,</w:t>
-            </w:r>
-            <w:proofErr w:type="gramEnd"/>
-            <w:r>
-              <w:rPr>
-                <w:rFonts w:ascii="Calibri" w:eastAsia="Times New Roman" w:hAnsi="Calibri" w:cs="Calibri"/>
-                <w:color w:val="000000"/>
-                <w:sz w:val="24"/>
-                <w:szCs w:val="24"/>
-                <w:lang w:eastAsia="en-IN"/>
-              </w:rPr>
-              <w:t xml:space="preserve"> Structure</w:t>
+            <w:r>
+              <w:rPr>
+                <w:rFonts w:ascii="Calibri" w:eastAsia="Times New Roman" w:hAnsi="Calibri" w:cs="Calibri"/>
+                <w:color w:val="000000"/>
+                <w:sz w:val="24"/>
+                <w:szCs w:val="24"/>
+                <w:lang w:eastAsia="en-IN"/>
+              </w:rPr>
+              <w:t>Trees , Structure</w:t>
             </w:r>
           </w:p>
         </w:tc>
@@ -4135,8 +4079,6 @@
                 <w:lang w:eastAsia="en-IN"/>
               </w:rPr>
             </w:pPr>
-            <w:proofErr w:type="spellStart"/>
-            <w:proofErr w:type="gramStart"/>
             <w:r>
               <w:rPr>
                 <w:rFonts w:ascii="Calibri" w:eastAsia="Times New Roman" w:hAnsi="Calibri" w:cs="Calibri"/>
@@ -4147,8 +4089,6 @@
               </w:rPr>
               <w:t>S.Num</w:t>
             </w:r>
-            <w:proofErr w:type="spellEnd"/>
-            <w:proofErr w:type="gramEnd"/>
           </w:p>
         </w:tc>
         <w:tc>
@@ -5675,17 +5615,7 @@
                 <w:szCs w:val="24"/>
                 <w:lang w:eastAsia="en-IN"/>
               </w:rPr>
-              <w:t>Linked lists</w:t>
-            </w:r>
-            <w:r>
-              <w:rPr>
-                <w:rFonts w:ascii="Calibri" w:eastAsia="Times New Roman" w:hAnsi="Calibri" w:cs="Calibri"/>
-                <w:color w:val="000000"/>
-                <w:sz w:val="24"/>
-                <w:szCs w:val="24"/>
-                <w:lang w:eastAsia="en-IN"/>
-              </w:rPr>
-              <w:t> </w:t>
+              <w:t>Arrays/lists</w:t>
             </w:r>
           </w:p>
         </w:tc>
@@ -5838,7 +5768,7 @@
                 <w:szCs w:val="24"/>
                 <w:lang w:eastAsia="en-IN"/>
               </w:rPr>
-              <w:t>linked lists</w:t>
+              <w:t>Arrays/lists</w:t>
             </w:r>
           </w:p>
         </w:tc>
@@ -6151,27 +6081,7 @@
                 <w:color w:val="000000"/>
                 <w:lang w:eastAsia="en-IN"/>
               </w:rPr>
-              <w:t xml:space="preserve">Measure frequency of usage of each degree and using it as primary one when ac is made </w:t>
-            </w:r>
-            <w:proofErr w:type="spellStart"/>
-            <w:proofErr w:type="gramStart"/>
-            <w:r>
-              <w:rPr>
-                <w:rFonts w:ascii="Calibri" w:eastAsia="Times New Roman" w:hAnsi="Calibri" w:cs="Calibri"/>
-                <w:color w:val="000000"/>
-                <w:lang w:eastAsia="en-IN"/>
-              </w:rPr>
-              <w:t>on.Storing</w:t>
-            </w:r>
-            <w:proofErr w:type="spellEnd"/>
-            <w:proofErr w:type="gramEnd"/>
-            <w:r>
-              <w:rPr>
-                <w:rFonts w:ascii="Calibri" w:eastAsia="Times New Roman" w:hAnsi="Calibri" w:cs="Calibri"/>
-                <w:color w:val="000000"/>
-                <w:lang w:eastAsia="en-IN"/>
-              </w:rPr>
-              <w:t xml:space="preserve"> historical data and allowing you to analyse patterns and set optimal temperature ranges, etc.</w:t>
+              <w:t>Measure frequency of usage of each degree and using it as primary one when ac is made on.Storing historical data and allowing you to analyse patterns and set optimal temperature ranges, etc.</w:t>
             </w:r>
           </w:p>
         </w:tc>
@@ -6445,25 +6355,7 @@
                 <w:color w:val="000000"/>
                 <w:lang w:eastAsia="en-IN"/>
               </w:rPr>
-              <w:t xml:space="preserve">Representing each bin uniquely and whenever the train arrives, waste from each bin is enqueues ensuring first in first out </w:t>
-            </w:r>
-            <w:proofErr w:type="gramStart"/>
-            <w:r>
-              <w:rPr>
-                <w:rFonts w:ascii="Calibri" w:eastAsia="Times New Roman" w:hAnsi="Calibri" w:cs="Calibri"/>
-                <w:color w:val="000000"/>
-                <w:lang w:eastAsia="en-IN"/>
-              </w:rPr>
-              <w:t>order .</w:t>
-            </w:r>
-            <w:proofErr w:type="gramEnd"/>
-            <w:r>
-              <w:rPr>
-                <w:rFonts w:ascii="Calibri" w:eastAsia="Times New Roman" w:hAnsi="Calibri" w:cs="Calibri"/>
-                <w:color w:val="000000"/>
-                <w:lang w:eastAsia="en-IN"/>
-              </w:rPr>
-              <w:t xml:space="preserve"> This creates an organised way of waste collection and recycling</w:t>
+              <w:t>Representing each bin uniquely and whenever the train arrives, waste from each bin is enqueues ensuring first in first out order . This creates an organised way of waste collection and recycling</w:t>
             </w:r>
           </w:p>
         </w:tc>
@@ -6884,25 +6776,7 @@
                 <w:color w:val="000000"/>
                 <w:lang w:eastAsia="en-IN"/>
               </w:rPr>
-              <w:t xml:space="preserve">We can store all information of </w:t>
-            </w:r>
-            <w:proofErr w:type="gramStart"/>
-            <w:r>
-              <w:rPr>
-                <w:rFonts w:ascii="Calibri" w:eastAsia="Times New Roman" w:hAnsi="Calibri" w:cs="Calibri"/>
-                <w:color w:val="000000"/>
-                <w:lang w:eastAsia="en-IN"/>
-              </w:rPr>
-              <w:t>passengers ,updating</w:t>
-            </w:r>
-            <w:proofErr w:type="gramEnd"/>
-            <w:r>
-              <w:rPr>
-                <w:rFonts w:ascii="Calibri" w:eastAsia="Times New Roman" w:hAnsi="Calibri" w:cs="Calibri"/>
-                <w:color w:val="000000"/>
-                <w:lang w:eastAsia="en-IN"/>
-              </w:rPr>
-              <w:t xml:space="preserve"> it at station and assisting passengers with specific needs and ensuring that they reach their destination safely</w:t>
+              <w:t>We can store all information of passengers ,updating it at station and assisting passengers with specific needs and ensuring that they reach their destination safely</w:t>
             </w:r>
           </w:p>
         </w:tc>
@@ -7039,25 +6913,7 @@
                 <w:color w:val="000000"/>
                 <w:lang w:eastAsia="en-IN"/>
               </w:rPr>
-              <w:t xml:space="preserve">If we have multiple trains travelling on same track then we can store their information such as departure time, </w:t>
-            </w:r>
-            <w:proofErr w:type="gramStart"/>
-            <w:r>
-              <w:rPr>
-                <w:rFonts w:ascii="Calibri" w:eastAsia="Times New Roman" w:hAnsi="Calibri" w:cs="Calibri"/>
-                <w:color w:val="000000"/>
-                <w:lang w:eastAsia="en-IN"/>
-              </w:rPr>
-              <w:t>destination ,</w:t>
-            </w:r>
-            <w:proofErr w:type="gramEnd"/>
-            <w:r>
-              <w:rPr>
-                <w:rFonts w:ascii="Calibri" w:eastAsia="Times New Roman" w:hAnsi="Calibri" w:cs="Calibri"/>
-                <w:color w:val="000000"/>
-                <w:lang w:eastAsia="en-IN"/>
-              </w:rPr>
-              <w:t xml:space="preserve"> expected arrival and stop before any train clashes and even train delays and cancelations can be managed.</w:t>
+              <w:t>If we have multiple trains travelling on same track then we can store their information such as departure time, destination , expected arrival and stop before any train clashes and even train delays and cancelations can be managed.</w:t>
             </w:r>
           </w:p>
         </w:tc>
@@ -7194,43 +7050,7 @@
                 <w:color w:val="000000"/>
                 <w:lang w:eastAsia="en-IN"/>
               </w:rPr>
-              <w:t xml:space="preserve">We can prioritize and control access by First in first out </w:t>
-            </w:r>
-            <w:proofErr w:type="gramStart"/>
-            <w:r>
-              <w:rPr>
-                <w:rFonts w:ascii="Calibri" w:eastAsia="Times New Roman" w:hAnsi="Calibri" w:cs="Calibri"/>
-                <w:color w:val="000000"/>
-                <w:lang w:eastAsia="en-IN"/>
-              </w:rPr>
-              <w:t>system .</w:t>
-            </w:r>
-            <w:proofErr w:type="gramEnd"/>
-            <w:r>
-              <w:rPr>
-                <w:rFonts w:ascii="Calibri" w:eastAsia="Times New Roman" w:hAnsi="Calibri" w:cs="Calibri"/>
-                <w:color w:val="000000"/>
-                <w:lang w:eastAsia="en-IN"/>
-              </w:rPr>
-              <w:t xml:space="preserve"> Passengers who request to join are enqueued and </w:t>
-            </w:r>
-            <w:proofErr w:type="spellStart"/>
-            <w:r>
-              <w:rPr>
-                <w:rFonts w:ascii="Calibri" w:eastAsia="Times New Roman" w:hAnsi="Calibri" w:cs="Calibri"/>
-                <w:color w:val="000000"/>
-                <w:lang w:eastAsia="en-IN"/>
-              </w:rPr>
-              <w:t>wifi</w:t>
-            </w:r>
-            <w:proofErr w:type="spellEnd"/>
-            <w:r>
-              <w:rPr>
-                <w:rFonts w:ascii="Calibri" w:eastAsia="Times New Roman" w:hAnsi="Calibri" w:cs="Calibri"/>
-                <w:color w:val="000000"/>
-                <w:lang w:eastAsia="en-IN"/>
-              </w:rPr>
-              <w:t xml:space="preserve"> speed and limit is decided by factors like ticket class, etc which enhances overall quality of service</w:t>
+              <w:t>We can prioritize and control access by First in first out system . Passengers who request to join are enqueued and wifi speed and limit is decided by factors like ticket class, etc which enhances overall quality of service</w:t>
             </w:r>
           </w:p>
         </w:tc>

</xml_diff>